<commit_message>
Added configuration and architecture overview
For the configuration part, pls try to run your project on that new
server.
</commit_message>
<xml_diff>
--- a/30 Implementation/Development Guide.docx
+++ b/30 Implementation/Development Guide.docx
@@ -6,6 +6,7 @@
       <w:pPr>
         <w:jc w:val="center"/>
         <w:rPr>
+          <w:rFonts w:hint="eastAsia"/>
           <w:sz w:val="32"/>
           <w:szCs w:val="32"/>
         </w:rPr>
@@ -59,8 +60,15 @@
     </w:p>
     <w:p>
       <w:pPr>
+        <w:pStyle w:val="a4"/>
+        <w:numPr>
+          <w:ilvl w:val="0"/>
+          <w:numId w:val="6"/>
+        </w:numPr>
+        <w:ind w:firstLineChars="0"/>
         <w:jc w:val="left"/>
         <w:rPr>
+          <w:rFonts w:hint="eastAsia"/>
           <w:sz w:val="32"/>
           <w:szCs w:val="32"/>
         </w:rPr>
@@ -71,18 +79,15 @@
           <w:sz w:val="32"/>
           <w:szCs w:val="32"/>
         </w:rPr>
-        <w:t xml:space="preserve">1. Install </w:t>
-      </w:r>
-      <w:proofErr w:type="spellStart"/>
-      <w:r>
-        <w:rPr>
-          <w:rFonts w:hint="eastAsia"/>
+        <w:t xml:space="preserve">Install </w:t>
+      </w:r>
+      <w:r>
+        <w:rPr>
           <w:sz w:val="32"/>
           <w:szCs w:val="32"/>
         </w:rPr>
-        <w:t>Softwares</w:t>
-      </w:r>
-      <w:proofErr w:type="spellEnd"/>
+        <w:t>Software</w:t>
+      </w:r>
     </w:p>
     <w:p>
       <w:pPr>
@@ -123,13 +128,7 @@
         <w:pStyle w:val="a4"/>
         <w:ind w:left="360" w:firstLineChars="0" w:firstLine="0"/>
       </w:pPr>
-      <w:r>
-        <w:rPr>
-          <w:rFonts w:hint="eastAsia"/>
-        </w:rPr>
-        <w:t xml:space="preserve"> </w:t>
-      </w:r>
-      <w:hyperlink r:id="rId6" w:anchor="javasejdk" w:history="1">
+      <w:hyperlink r:id="rId9" w:anchor="javasejdk" w:history="1">
         <w:r>
           <w:rPr>
             <w:rStyle w:val="a3"/>
@@ -204,7 +203,7 @@
                     </pic:cNvPicPr>
                   </pic:nvPicPr>
                   <pic:blipFill>
-                    <a:blip r:embed="rId7">
+                    <a:blip r:embed="rId10">
                       <a:extLst>
                         <a:ext uri="{28A0092B-C50C-407E-A947-70E740481C1C}">
                           <a14:useLocalDpi xmlns:a14="http://schemas.microsoft.com/office/drawing/2010/main" val="0"/>
@@ -304,7 +303,7 @@
                     </pic:cNvPicPr>
                   </pic:nvPicPr>
                   <pic:blipFill>
-                    <a:blip r:embed="rId8">
+                    <a:blip r:embed="rId11">
                       <a:extLst>
                         <a:ext uri="{28A0092B-C50C-407E-A947-70E740481C1C}">
                           <a14:useLocalDpi xmlns:a14="http://schemas.microsoft.com/office/drawing/2010/main" val="0"/>
@@ -445,7 +444,7 @@
                     </pic:cNvPicPr>
                   </pic:nvPicPr>
                   <pic:blipFill>
-                    <a:blip r:embed="rId9">
+                    <a:blip r:embed="rId12">
                       <a:extLst>
                         <a:ext uri="{28A0092B-C50C-407E-A947-70E740481C1C}">
                           <a14:useLocalDpi xmlns:a14="http://schemas.microsoft.com/office/drawing/2010/main" val="0"/>
@@ -584,7 +583,7 @@
                     </pic:cNvPicPr>
                   </pic:nvPicPr>
                   <pic:blipFill>
-                    <a:blip r:embed="rId10">
+                    <a:blip r:embed="rId13">
                       <a:extLst>
                         <a:ext uri="{28A0092B-C50C-407E-A947-70E740481C1C}">
                           <a14:useLocalDpi xmlns:a14="http://schemas.microsoft.com/office/drawing/2010/main" val="0"/>
@@ -639,7 +638,7 @@
       <w:r>
         <w:t xml:space="preserve"> </w:t>
       </w:r>
-      <w:hyperlink r:id="rId11" w:history="1">
+      <w:hyperlink r:id="rId14" w:history="1">
         <w:r>
           <w:rPr>
             <w:rStyle w:val="a3"/>
@@ -683,7 +682,7 @@
                     </pic:cNvPicPr>
                   </pic:nvPicPr>
                   <pic:blipFill>
-                    <a:blip r:embed="rId12">
+                    <a:blip r:embed="rId15">
                       <a:extLst>
                         <a:ext uri="{28A0092B-C50C-407E-A947-70E740481C1C}">
                           <a14:useLocalDpi xmlns:a14="http://schemas.microsoft.com/office/drawing/2010/main" val="0"/>
@@ -780,7 +779,7 @@
         </w:rPr>
         <w:t xml:space="preserve">Go to </w:t>
       </w:r>
-      <w:hyperlink r:id="rId13" w:history="1">
+      <w:hyperlink r:id="rId16" w:history="1">
         <w:r>
           <w:t>http://dev.mysql.com/downloads/windows/installer/</w:t>
         </w:r>
@@ -818,7 +817,7 @@
                     </pic:cNvPicPr>
                   </pic:nvPicPr>
                   <pic:blipFill>
-                    <a:blip r:embed="rId14">
+                    <a:blip r:embed="rId17">
                       <a:extLst>
                         <a:ext uri="{28A0092B-C50C-407E-A947-70E740481C1C}">
                           <a14:useLocalDpi xmlns:a14="http://schemas.microsoft.com/office/drawing/2010/main" val="0"/>
@@ -946,6 +945,78 @@
         </w:rPr>
         <w:t xml:space="preserve"> means it includes the MySQL Workbench.</w:t>
       </w:r>
+      <w:r>
+        <w:t xml:space="preserve"> And make sure the Workbench has been </w:t>
+      </w:r>
+      <w:proofErr w:type="gramStart"/>
+      <w:r>
+        <w:t>installed,</w:t>
+      </w:r>
+      <w:proofErr w:type="gramEnd"/>
+      <w:r>
+        <w:t xml:space="preserve"> it can be found in Start menu:</w:t>
+      </w:r>
+    </w:p>
+    <w:p>
+      <w:pPr>
+        <w:pStyle w:val="a4"/>
+        <w:ind w:left="420" w:firstLineChars="0"/>
+      </w:pPr>
+      <w:r>
+        <w:rPr>
+          <w:noProof/>
+        </w:rPr>
+        <w:drawing>
+          <wp:inline distT="0" distB="0" distL="0" distR="0" wp14:anchorId="57C3C8FC" wp14:editId="0C24E45E">
+            <wp:extent cx="1638723" cy="441483"/>
+            <wp:effectExtent l="25400" t="25400" r="12700" b="15875"/>
+            <wp:docPr id="13" name="图片 2"/>
+            <wp:cNvGraphicFramePr>
+              <a:graphicFrameLocks xmlns:a="http://schemas.openxmlformats.org/drawingml/2006/main" noChangeAspect="1"/>
+            </wp:cNvGraphicFramePr>
+            <a:graphic xmlns:a="http://schemas.openxmlformats.org/drawingml/2006/main">
+              <a:graphicData uri="http://schemas.openxmlformats.org/drawingml/2006/picture">
+                <pic:pic xmlns:pic="http://schemas.openxmlformats.org/drawingml/2006/picture">
+                  <pic:nvPicPr>
+                    <pic:cNvPr id="0" name="Picture 2"/>
+                    <pic:cNvPicPr>
+                      <a:picLocks noChangeAspect="1" noChangeArrowheads="1"/>
+                    </pic:cNvPicPr>
+                  </pic:nvPicPr>
+                  <pic:blipFill>
+                    <a:blip r:embed="rId18">
+                      <a:extLst>
+                        <a:ext uri="{28A0092B-C50C-407E-A947-70E740481C1C}">
+                          <a14:useLocalDpi xmlns:a14="http://schemas.microsoft.com/office/drawing/2010/main" val="0"/>
+                        </a:ext>
+                      </a:extLst>
+                    </a:blip>
+                    <a:srcRect/>
+                    <a:stretch>
+                      <a:fillRect/>
+                    </a:stretch>
+                  </pic:blipFill>
+                  <pic:spPr bwMode="auto">
+                    <a:xfrm>
+                      <a:off x="0" y="0"/>
+                      <a:ext cx="1640359" cy="441924"/>
+                    </a:xfrm>
+                    <a:prstGeom prst="rect">
+                      <a:avLst/>
+                    </a:prstGeom>
+                    <a:noFill/>
+                    <a:ln>
+                      <a:solidFill>
+                        <a:schemeClr val="tx1"/>
+                      </a:solidFill>
+                    </a:ln>
+                  </pic:spPr>
+                </pic:pic>
+              </a:graphicData>
+            </a:graphic>
+          </wp:inline>
+        </w:drawing>
+      </w:r>
     </w:p>
     <w:p>
       <w:pPr>
@@ -980,7 +1051,7 @@
         </w:rPr>
         <w:t xml:space="preserve">Go to </w:t>
       </w:r>
-      <w:hyperlink r:id="rId15" w:history="1">
+      <w:hyperlink r:id="rId19" w:history="1">
         <w:r>
           <w:rPr>
             <w:rStyle w:val="a3"/>
@@ -1027,7 +1098,7 @@
                     </pic:cNvPicPr>
                   </pic:nvPicPr>
                   <pic:blipFill>
-                    <a:blip r:embed="rId16">
+                    <a:blip r:embed="rId20">
                       <a:extLst>
                         <a:ext uri="{28A0092B-C50C-407E-A947-70E740481C1C}">
                           <a14:useLocalDpi xmlns:a14="http://schemas.microsoft.com/office/drawing/2010/main" val="0"/>
@@ -1063,67 +1134,64 @@
     </w:p>
     <w:p>
       <w:pPr>
-        <w:pStyle w:val="a4"/>
-        <w:ind w:left="360" w:firstLineChars="0" w:firstLine="0"/>
-      </w:pPr>
-      <w:r>
-        <w:rPr>
-          <w:rFonts w:hint="eastAsia"/>
-        </w:rPr>
-        <w:t xml:space="preserve">Select the Java EE Developer enhanced version as indicated above. Please select the right Windows platform. </w:t>
-      </w:r>
-    </w:p>
-    <w:p>
-      <w:pPr>
-        <w:pStyle w:val="a4"/>
-        <w:ind w:left="360" w:firstLineChars="0" w:firstLine="0"/>
-      </w:pPr>
-    </w:p>
-    <w:p>
-      <w:pPr>
-        <w:pStyle w:val="a4"/>
-        <w:ind w:left="360" w:firstLineChars="0" w:firstLine="0"/>
-        <w:jc w:val="left"/>
-      </w:pPr>
+        <w:ind w:firstLine="360"/>
+      </w:pPr>
+      <w:r>
+        <w:rPr>
+          <w:rFonts w:hint="eastAsia"/>
+        </w:rPr>
+        <w:t xml:space="preserve">Select the Java EE Developer enhanced version as indicated above. Please select the right Windows platform. Then please </w:t>
+      </w:r>
+      <w:r>
+        <w:rPr>
+          <w:rFonts w:hint="eastAsia"/>
+        </w:rPr>
+        <w:t xml:space="preserve">just unzip the compressed file </w:t>
+      </w:r>
+      <w:r>
+        <w:rPr>
+          <w:rFonts w:hint="eastAsia"/>
+        </w:rPr>
+        <w:t xml:space="preserve">to a comfortable </w:t>
+      </w:r>
+      <w:r>
+        <w:t>path. T</w:t>
+      </w:r>
+      <w:r>
+        <w:rPr>
+          <w:rFonts w:hint="eastAsia"/>
+        </w:rPr>
+        <w:t xml:space="preserve">his </w:t>
+      </w:r>
+      <w:r>
+        <w:rPr>
+          <w:rFonts w:hint="eastAsia"/>
+        </w:rPr>
+        <w:t xml:space="preserve">path </w:t>
+      </w:r>
       <w:proofErr w:type="gramStart"/>
       <w:r>
         <w:rPr>
           <w:rFonts w:hint="eastAsia"/>
         </w:rPr>
-        <w:t>Then please just unzip the compressed file</w:t>
+        <w:t>is also called</w:t>
       </w:r>
       <w:proofErr w:type="gramEnd"/>
       <w:r>
         <w:rPr>
           <w:rFonts w:hint="eastAsia"/>
         </w:rPr>
-        <w:t xml:space="preserve"> (to a comfortable </w:t>
-      </w:r>
-      <w:r>
-        <w:t>place)</w:t>
-      </w:r>
-      <w:r>
-        <w:rPr>
-          <w:rFonts w:hint="eastAsia"/>
-        </w:rPr>
-        <w:t xml:space="preserve">, </w:t>
-      </w:r>
-      <w:proofErr w:type="gramStart"/>
-      <w:r>
-        <w:rPr>
-          <w:rFonts w:hint="eastAsia"/>
-        </w:rPr>
-        <w:t xml:space="preserve">this is also called </w:t>
+        <w:t xml:space="preserve"> </w:t>
       </w:r>
       <w:proofErr w:type="spellStart"/>
       <w:r>
         <w:rPr>
           <w:rFonts w:hint="eastAsia"/>
+          <w:i/>
         </w:rPr>
         <w:t>Eclipse_Home</w:t>
       </w:r>
       <w:proofErr w:type="spellEnd"/>
-      <w:proofErr w:type="gramEnd"/>
       <w:r>
         <w:rPr>
           <w:rFonts w:hint="eastAsia"/>
@@ -1213,7 +1281,7 @@
         </w:rPr>
         <w:t xml:space="preserve">: </w:t>
       </w:r>
-      <w:hyperlink r:id="rId17" w:history="1">
+      <w:hyperlink r:id="rId21" w:history="1">
         <w:r>
           <w:rPr>
             <w:rStyle w:val="a3"/>
@@ -1261,7 +1329,7 @@
                     </pic:cNvPicPr>
                   </pic:nvPicPr>
                   <pic:blipFill>
-                    <a:blip r:embed="rId18">
+                    <a:blip r:embed="rId22">
                       <a:extLst>
                         <a:ext uri="{28A0092B-C50C-407E-A947-70E740481C1C}">
                           <a14:useLocalDpi xmlns:a14="http://schemas.microsoft.com/office/drawing/2010/main" val="0"/>
@@ -1380,30 +1448,13 @@
       <w:pPr>
         <w:ind w:left="360" w:firstLine="420"/>
         <w:jc w:val="left"/>
-        <w:rPr>
-          <w:rFonts w:hint="eastAsia"/>
-        </w:rPr>
-      </w:pPr>
-      <w:hyperlink r:id="rId19" w:history="1">
+      </w:pPr>
+      <w:hyperlink r:id="rId23" w:history="1">
         <w:r>
           <w:rPr>
             <w:rStyle w:val="a3"/>
           </w:rPr>
-          <w:t>https://github.com/ZhengZeng/CAS757_Project/tree/master/30%20Implementation/Packa</w:t>
-        </w:r>
-        <w:bookmarkStart w:id="0" w:name="_GoBack"/>
-        <w:bookmarkEnd w:id="0"/>
-        <w:r>
-          <w:rPr>
-            <w:rStyle w:val="a3"/>
-          </w:rPr>
-          <w:t>g</w:t>
-        </w:r>
-        <w:r>
-          <w:rPr>
-            <w:rStyle w:val="a3"/>
-          </w:rPr>
-          <w:t>es</w:t>
+          <w:t>https://github.com/ZhengZeng/CAS757_Project/tree/master/30%20Implementation/Packages</w:t>
         </w:r>
       </w:hyperlink>
       <w:r>
@@ -1515,7 +1566,7 @@
                     </pic:cNvPicPr>
                   </pic:nvPicPr>
                   <pic:blipFill>
-                    <a:blip r:embed="rId20">
+                    <a:blip r:embed="rId24">
                       <a:extLst>
                         <a:ext uri="{28A0092B-C50C-407E-A947-70E740481C1C}">
                           <a14:useLocalDpi xmlns:a14="http://schemas.microsoft.com/office/drawing/2010/main" val="0"/>
@@ -1602,7 +1653,7 @@
                     </pic:cNvPicPr>
                   </pic:nvPicPr>
                   <pic:blipFill>
-                    <a:blip r:embed="rId21">
+                    <a:blip r:embed="rId25">
                       <a:extLst>
                         <a:ext uri="{28A0092B-C50C-407E-A947-70E740481C1C}">
                           <a14:useLocalDpi xmlns:a14="http://schemas.microsoft.com/office/drawing/2010/main" val="0"/>
@@ -1714,7 +1765,7 @@
         </w:rPr>
         <w:t xml:space="preserve">Go to </w:t>
       </w:r>
-      <w:hyperlink r:id="rId22" w:history="1">
+      <w:hyperlink r:id="rId26" w:history="1">
         <w:r>
           <w:t>http://windows.github.com/</w:t>
         </w:r>
@@ -1768,7 +1819,7 @@
                     </pic:cNvPicPr>
                   </pic:nvPicPr>
                   <pic:blipFill>
-                    <a:blip r:embed="rId23">
+                    <a:blip r:embed="rId27">
                       <a:extLst>
                         <a:ext uri="{28A0092B-C50C-407E-A947-70E740481C1C}">
                           <a14:useLocalDpi xmlns:a14="http://schemas.microsoft.com/office/drawing/2010/main" val="0"/>
@@ -1866,7 +1917,7 @@
                     </pic:cNvPicPr>
                   </pic:nvPicPr>
                   <pic:blipFill>
-                    <a:blip r:embed="rId24">
+                    <a:blip r:embed="rId28">
                       <a:extLst>
                         <a:ext uri="{28A0092B-C50C-407E-A947-70E740481C1C}">
                           <a14:useLocalDpi xmlns:a14="http://schemas.microsoft.com/office/drawing/2010/main" val="0"/>
@@ -1919,6 +1970,9 @@
       <w:pPr>
         <w:pStyle w:val="a4"/>
         <w:ind w:left="360" w:firstLineChars="0" w:firstLine="0"/>
+        <w:rPr>
+          <w:rFonts w:hint="eastAsia"/>
+        </w:rPr>
       </w:pPr>
       <w:r>
         <w:rPr>
@@ -1940,6 +1994,2264 @@
       <w:pPr>
         <w:pStyle w:val="a4"/>
         <w:ind w:left="360" w:firstLineChars="0" w:firstLine="0"/>
+      </w:pPr>
+    </w:p>
+    <w:p>
+      <w:pPr>
+        <w:pStyle w:val="a4"/>
+        <w:numPr>
+          <w:ilvl w:val="0"/>
+          <w:numId w:val="6"/>
+        </w:numPr>
+        <w:ind w:firstLineChars="0"/>
+        <w:jc w:val="left"/>
+        <w:rPr>
+          <w:rFonts w:hint="eastAsia"/>
+          <w:sz w:val="32"/>
+          <w:szCs w:val="32"/>
+        </w:rPr>
+      </w:pPr>
+      <w:r>
+        <w:rPr>
+          <w:rFonts w:hint="eastAsia"/>
+          <w:sz w:val="32"/>
+          <w:szCs w:val="32"/>
+        </w:rPr>
+        <w:t>Configure your workspace</w:t>
+      </w:r>
+    </w:p>
+    <w:p>
+      <w:pPr>
+        <w:pStyle w:val="a4"/>
+        <w:numPr>
+          <w:ilvl w:val="1"/>
+          <w:numId w:val="6"/>
+        </w:numPr>
+        <w:ind w:left="709" w:firstLineChars="0"/>
+        <w:jc w:val="left"/>
+        <w:rPr>
+          <w:rFonts w:hint="eastAsia"/>
+          <w:sz w:val="32"/>
+          <w:szCs w:val="32"/>
+        </w:rPr>
+      </w:pPr>
+      <w:r>
+        <w:rPr>
+          <w:rFonts w:hint="eastAsia"/>
+        </w:rPr>
+        <w:t>Register the MySQL service</w:t>
+      </w:r>
+    </w:p>
+    <w:p>
+      <w:pPr>
+        <w:ind w:left="-11" w:firstLine="431"/>
+        <w:jc w:val="left"/>
+      </w:pPr>
+      <w:r>
+        <w:rPr>
+          <w:rFonts w:hint="eastAsia"/>
+        </w:rPr>
+        <w:t xml:space="preserve">Please make sure the MySQL is </w:t>
+      </w:r>
+      <w:r>
+        <w:t>unzipped</w:t>
+      </w:r>
+      <w:r>
+        <w:rPr>
+          <w:rFonts w:hint="eastAsia"/>
+        </w:rPr>
+        <w:t xml:space="preserve"> to a local </w:t>
+      </w:r>
+      <w:proofErr w:type="gramStart"/>
+      <w:r>
+        <w:rPr>
+          <w:rFonts w:hint="eastAsia"/>
+        </w:rPr>
+        <w:t>path,</w:t>
+      </w:r>
+      <w:proofErr w:type="gramEnd"/>
+      <w:r>
+        <w:rPr>
+          <w:rFonts w:hint="eastAsia"/>
+        </w:rPr>
+        <w:t xml:space="preserve"> let</w:t>
+      </w:r>
+      <w:r>
+        <w:t>’</w:t>
+      </w:r>
+      <w:r>
+        <w:rPr>
+          <w:rFonts w:hint="eastAsia"/>
+        </w:rPr>
+        <w:t xml:space="preserve">s say c:\mysql (it can be anywhere else). </w:t>
+      </w:r>
+      <w:r>
+        <w:rPr>
+          <w:rFonts w:hint="eastAsia"/>
+        </w:rPr>
+        <w:t xml:space="preserve">Start command line and </w:t>
+      </w:r>
+      <w:r>
+        <w:t>run</w:t>
+      </w:r>
+      <w:r>
+        <w:rPr>
+          <w:rFonts w:hint="eastAsia"/>
+        </w:rPr>
+        <w:t xml:space="preserve"> </w:t>
+      </w:r>
+      <w:r>
+        <w:t>C:\mysql\bin\mysqld –</w:t>
+      </w:r>
+      <w:proofErr w:type="gramStart"/>
+      <w:r>
+        <w:t>install .After</w:t>
+      </w:r>
+      <w:proofErr w:type="gramEnd"/>
+      <w:r>
+        <w:t xml:space="preserve"> this, you can check from Windows services and find it:</w:t>
+      </w:r>
+    </w:p>
+    <w:p>
+      <w:pPr>
+        <w:ind w:left="-11" w:firstLine="431"/>
+        <w:jc w:val="center"/>
+      </w:pPr>
+      <w:r>
+        <w:rPr>
+          <w:noProof/>
+        </w:rPr>
+        <w:drawing>
+          <wp:inline distT="0" distB="0" distL="0" distR="0" wp14:anchorId="30E63357" wp14:editId="09A8EE6F">
+            <wp:extent cx="4987290" cy="1469125"/>
+            <wp:effectExtent l="25400" t="25400" r="16510" b="29845"/>
+            <wp:docPr id="11" name="图片 1"/>
+            <wp:cNvGraphicFramePr>
+              <a:graphicFrameLocks xmlns:a="http://schemas.openxmlformats.org/drawingml/2006/main" noChangeAspect="1"/>
+            </wp:cNvGraphicFramePr>
+            <a:graphic xmlns:a="http://schemas.openxmlformats.org/drawingml/2006/main">
+              <a:graphicData uri="http://schemas.openxmlformats.org/drawingml/2006/picture">
+                <pic:pic xmlns:pic="http://schemas.openxmlformats.org/drawingml/2006/picture">
+                  <pic:nvPicPr>
+                    <pic:cNvPr id="0" name="Picture 1"/>
+                    <pic:cNvPicPr>
+                      <a:picLocks noChangeAspect="1" noChangeArrowheads="1"/>
+                    </pic:cNvPicPr>
+                  </pic:nvPicPr>
+                  <pic:blipFill>
+                    <a:blip r:embed="rId29">
+                      <a:extLst>
+                        <a:ext uri="{28A0092B-C50C-407E-A947-70E740481C1C}">
+                          <a14:useLocalDpi xmlns:a14="http://schemas.microsoft.com/office/drawing/2010/main" val="0"/>
+                        </a:ext>
+                      </a:extLst>
+                    </a:blip>
+                    <a:srcRect/>
+                    <a:stretch>
+                      <a:fillRect/>
+                    </a:stretch>
+                  </pic:blipFill>
+                  <pic:spPr bwMode="auto">
+                    <a:xfrm>
+                      <a:off x="0" y="0"/>
+                      <a:ext cx="4987877" cy="1469298"/>
+                    </a:xfrm>
+                    <a:prstGeom prst="rect">
+                      <a:avLst/>
+                    </a:prstGeom>
+                    <a:noFill/>
+                    <a:ln>
+                      <a:solidFill>
+                        <a:schemeClr val="tx1"/>
+                      </a:solidFill>
+                    </a:ln>
+                  </pic:spPr>
+                </pic:pic>
+              </a:graphicData>
+            </a:graphic>
+          </wp:inline>
+        </w:drawing>
+      </w:r>
+    </w:p>
+    <w:p>
+      <w:pPr>
+        <w:ind w:left="-11" w:firstLine="431"/>
+        <w:jc w:val="left"/>
+      </w:pPr>
+      <w:r>
+        <w:t xml:space="preserve">We can set its Startup Type to be Automatic, so that we </w:t>
+      </w:r>
+      <w:proofErr w:type="gramStart"/>
+      <w:r>
+        <w:t>don’t</w:t>
+      </w:r>
+      <w:proofErr w:type="gramEnd"/>
+      <w:r>
+        <w:t xml:space="preserve"> need to manually do it. And if its status is not </w:t>
+      </w:r>
+      <w:proofErr w:type="gramStart"/>
+      <w:r>
+        <w:t>Started</w:t>
+      </w:r>
+      <w:proofErr w:type="gramEnd"/>
+      <w:r>
+        <w:t>, please manually start it now.</w:t>
+      </w:r>
+      <w:r>
+        <w:t xml:space="preserve"> (The default password for admin user root is root.)</w:t>
+      </w:r>
+    </w:p>
+    <w:p>
+      <w:pPr>
+        <w:ind w:left="-11" w:firstLine="431"/>
+        <w:jc w:val="left"/>
+      </w:pPr>
+    </w:p>
+    <w:p>
+      <w:pPr>
+        <w:pStyle w:val="a4"/>
+        <w:numPr>
+          <w:ilvl w:val="1"/>
+          <w:numId w:val="6"/>
+        </w:numPr>
+        <w:ind w:left="709" w:firstLineChars="0"/>
+        <w:jc w:val="left"/>
+      </w:pPr>
+      <w:r>
+        <w:t>Connect to MySQL</w:t>
+      </w:r>
+    </w:p>
+    <w:p>
+      <w:pPr>
+        <w:ind w:left="-11" w:firstLine="431"/>
+        <w:jc w:val="left"/>
+      </w:pPr>
+      <w:r>
+        <w:t>Open the MySQL Workbench from start menu, and go to Database-&gt;Manage Connections…like below:</w:t>
+      </w:r>
+    </w:p>
+    <w:p>
+      <w:pPr>
+        <w:ind w:left="-11" w:firstLine="431"/>
+        <w:jc w:val="center"/>
+      </w:pPr>
+      <w:r>
+        <w:rPr>
+          <w:noProof/>
+        </w:rPr>
+        <w:drawing>
+          <wp:inline distT="0" distB="0" distL="0" distR="0" wp14:anchorId="655C078C" wp14:editId="5FE792D2">
+            <wp:extent cx="4504690" cy="3635927"/>
+            <wp:effectExtent l="25400" t="25400" r="16510" b="22225"/>
+            <wp:docPr id="15" name="图片 3"/>
+            <wp:cNvGraphicFramePr>
+              <a:graphicFrameLocks xmlns:a="http://schemas.openxmlformats.org/drawingml/2006/main" noChangeAspect="1"/>
+            </wp:cNvGraphicFramePr>
+            <a:graphic xmlns:a="http://schemas.openxmlformats.org/drawingml/2006/main">
+              <a:graphicData uri="http://schemas.openxmlformats.org/drawingml/2006/picture">
+                <pic:pic xmlns:pic="http://schemas.openxmlformats.org/drawingml/2006/picture">
+                  <pic:nvPicPr>
+                    <pic:cNvPr id="0" name="Picture 3"/>
+                    <pic:cNvPicPr>
+                      <a:picLocks noChangeAspect="1" noChangeArrowheads="1"/>
+                    </pic:cNvPicPr>
+                  </pic:nvPicPr>
+                  <pic:blipFill>
+                    <a:blip r:embed="rId30">
+                      <a:extLst>
+                        <a:ext uri="{28A0092B-C50C-407E-A947-70E740481C1C}">
+                          <a14:useLocalDpi xmlns:a14="http://schemas.microsoft.com/office/drawing/2010/main" val="0"/>
+                        </a:ext>
+                      </a:extLst>
+                    </a:blip>
+                    <a:srcRect/>
+                    <a:stretch>
+                      <a:fillRect/>
+                    </a:stretch>
+                  </pic:blipFill>
+                  <pic:spPr bwMode="auto">
+                    <a:xfrm>
+                      <a:off x="0" y="0"/>
+                      <a:ext cx="4505369" cy="3636475"/>
+                    </a:xfrm>
+                    <a:prstGeom prst="rect">
+                      <a:avLst/>
+                    </a:prstGeom>
+                    <a:noFill/>
+                    <a:ln>
+                      <a:solidFill>
+                        <a:schemeClr val="tx1"/>
+                      </a:solidFill>
+                    </a:ln>
+                  </pic:spPr>
+                </pic:pic>
+              </a:graphicData>
+            </a:graphic>
+          </wp:inline>
+        </w:drawing>
+      </w:r>
+    </w:p>
+    <w:p>
+      <w:pPr>
+        <w:ind w:left="-11" w:firstLine="431"/>
+        <w:jc w:val="left"/>
+      </w:pPr>
+      <w:r>
+        <w:t xml:space="preserve">As we mentioned, please enter the password </w:t>
+      </w:r>
+      <w:r>
+        <w:rPr>
+          <w:i/>
+        </w:rPr>
+        <w:t>root</w:t>
+      </w:r>
+      <w:r>
+        <w:rPr>
+          <w:i/>
+        </w:rPr>
+        <w:t xml:space="preserve"> </w:t>
+      </w:r>
+      <w:r>
+        <w:t>(and save it) for the root user. Click OK to save it and by right you should have noticed the status is Running in Server Status view:</w:t>
+      </w:r>
+    </w:p>
+    <w:p>
+      <w:pPr>
+        <w:ind w:left="-11" w:firstLine="431"/>
+        <w:jc w:val="left"/>
+      </w:pPr>
+      <w:r>
+        <w:rPr>
+          <w:noProof/>
+        </w:rPr>
+        <w:drawing>
+          <wp:inline distT="0" distB="0" distL="0" distR="0" wp14:anchorId="3FE5AA76" wp14:editId="4DC86782">
+            <wp:extent cx="6116320" cy="1421705"/>
+            <wp:effectExtent l="25400" t="25400" r="30480" b="26670"/>
+            <wp:docPr id="16" name="图片 4"/>
+            <wp:cNvGraphicFramePr>
+              <a:graphicFrameLocks xmlns:a="http://schemas.openxmlformats.org/drawingml/2006/main" noChangeAspect="1"/>
+            </wp:cNvGraphicFramePr>
+            <a:graphic xmlns:a="http://schemas.openxmlformats.org/drawingml/2006/main">
+              <a:graphicData uri="http://schemas.openxmlformats.org/drawingml/2006/picture">
+                <pic:pic xmlns:pic="http://schemas.openxmlformats.org/drawingml/2006/picture">
+                  <pic:nvPicPr>
+                    <pic:cNvPr id="0" name="Picture 4"/>
+                    <pic:cNvPicPr>
+                      <a:picLocks noChangeAspect="1" noChangeArrowheads="1"/>
+                    </pic:cNvPicPr>
+                  </pic:nvPicPr>
+                  <pic:blipFill>
+                    <a:blip r:embed="rId31">
+                      <a:extLst>
+                        <a:ext uri="{28A0092B-C50C-407E-A947-70E740481C1C}">
+                          <a14:useLocalDpi xmlns:a14="http://schemas.microsoft.com/office/drawing/2010/main" val="0"/>
+                        </a:ext>
+                      </a:extLst>
+                    </a:blip>
+                    <a:srcRect/>
+                    <a:stretch>
+                      <a:fillRect/>
+                    </a:stretch>
+                  </pic:blipFill>
+                  <pic:spPr bwMode="auto">
+                    <a:xfrm>
+                      <a:off x="0" y="0"/>
+                      <a:ext cx="6116320" cy="1421705"/>
+                    </a:xfrm>
+                    <a:prstGeom prst="rect">
+                      <a:avLst/>
+                    </a:prstGeom>
+                    <a:noFill/>
+                    <a:ln>
+                      <a:solidFill>
+                        <a:schemeClr val="tx1"/>
+                      </a:solidFill>
+                    </a:ln>
+                  </pic:spPr>
+                </pic:pic>
+              </a:graphicData>
+            </a:graphic>
+          </wp:inline>
+        </w:drawing>
+      </w:r>
+    </w:p>
+    <w:p>
+      <w:pPr>
+        <w:ind w:left="-11" w:firstLine="431"/>
+        <w:jc w:val="left"/>
+      </w:pPr>
+      <w:r>
+        <w:t xml:space="preserve">Congratulations, </w:t>
+      </w:r>
+      <w:proofErr w:type="gramStart"/>
+      <w:r>
+        <w:t>you’ve</w:t>
+      </w:r>
+      <w:proofErr w:type="gramEnd"/>
+      <w:r>
+        <w:t xml:space="preserve"> had your database ready.</w:t>
+      </w:r>
+      <w:r>
+        <w:t xml:space="preserve"> </w:t>
+      </w:r>
+      <w:r>
+        <w:sym w:font="Wingdings" w:char="F04A"/>
+      </w:r>
+    </w:p>
+    <w:p>
+      <w:pPr>
+        <w:ind w:left="-11" w:firstLine="431"/>
+        <w:jc w:val="left"/>
+      </w:pPr>
+    </w:p>
+    <w:p>
+      <w:pPr>
+        <w:pStyle w:val="a4"/>
+        <w:numPr>
+          <w:ilvl w:val="1"/>
+          <w:numId w:val="6"/>
+        </w:numPr>
+        <w:ind w:left="709" w:firstLineChars="0"/>
+        <w:jc w:val="left"/>
+      </w:pPr>
+      <w:r>
+        <w:t xml:space="preserve">Configure </w:t>
+      </w:r>
+      <w:proofErr w:type="spellStart"/>
+      <w:r>
+        <w:t>Github</w:t>
+      </w:r>
+      <w:proofErr w:type="spellEnd"/>
+      <w:r>
+        <w:t xml:space="preserve"> in Eclipse</w:t>
+      </w:r>
+    </w:p>
+    <w:p>
+      <w:pPr>
+        <w:ind w:left="-11" w:firstLine="431"/>
+        <w:jc w:val="left"/>
+      </w:pPr>
+      <w:r>
+        <w:t>Start Eclipse and Go to Window-&gt;Open Perspective-&gt;</w:t>
+      </w:r>
+      <w:proofErr w:type="gramStart"/>
+      <w:r>
+        <w:t>Other</w:t>
+      </w:r>
+      <w:proofErr w:type="gramEnd"/>
+      <w:r>
+        <w:t xml:space="preserve">, the select </w:t>
+      </w:r>
+      <w:proofErr w:type="spellStart"/>
+      <w:r>
+        <w:rPr>
+          <w:b/>
+        </w:rPr>
+        <w:t>Git</w:t>
+      </w:r>
+      <w:proofErr w:type="spellEnd"/>
+      <w:r>
+        <w:t xml:space="preserve"> from the list:</w:t>
+      </w:r>
+    </w:p>
+    <w:p>
+      <w:pPr>
+        <w:ind w:left="-11" w:firstLine="431"/>
+        <w:jc w:val="center"/>
+      </w:pPr>
+      <w:r>
+        <w:rPr>
+          <w:noProof/>
+        </w:rPr>
+        <w:drawing>
+          <wp:inline distT="0" distB="0" distL="0" distR="0" wp14:anchorId="26444409" wp14:editId="736ACE7B">
+            <wp:extent cx="2358390" cy="1851834"/>
+            <wp:effectExtent l="25400" t="25400" r="29210" b="27940"/>
+            <wp:docPr id="17" name="图片 5"/>
+            <wp:cNvGraphicFramePr>
+              <a:graphicFrameLocks xmlns:a="http://schemas.openxmlformats.org/drawingml/2006/main" noChangeAspect="1"/>
+            </wp:cNvGraphicFramePr>
+            <a:graphic xmlns:a="http://schemas.openxmlformats.org/drawingml/2006/main">
+              <a:graphicData uri="http://schemas.openxmlformats.org/drawingml/2006/picture">
+                <pic:pic xmlns:pic="http://schemas.openxmlformats.org/drawingml/2006/picture">
+                  <pic:nvPicPr>
+                    <pic:cNvPr id="0" name="Picture 5"/>
+                    <pic:cNvPicPr>
+                      <a:picLocks noChangeAspect="1" noChangeArrowheads="1"/>
+                    </pic:cNvPicPr>
+                  </pic:nvPicPr>
+                  <pic:blipFill>
+                    <a:blip r:embed="rId32">
+                      <a:extLst>
+                        <a:ext uri="{28A0092B-C50C-407E-A947-70E740481C1C}">
+                          <a14:useLocalDpi xmlns:a14="http://schemas.microsoft.com/office/drawing/2010/main" val="0"/>
+                        </a:ext>
+                      </a:extLst>
+                    </a:blip>
+                    <a:srcRect/>
+                    <a:stretch>
+                      <a:fillRect/>
+                    </a:stretch>
+                  </pic:blipFill>
+                  <pic:spPr bwMode="auto">
+                    <a:xfrm>
+                      <a:off x="0" y="0"/>
+                      <a:ext cx="2358438" cy="1851872"/>
+                    </a:xfrm>
+                    <a:prstGeom prst="rect">
+                      <a:avLst/>
+                    </a:prstGeom>
+                    <a:noFill/>
+                    <a:ln>
+                      <a:solidFill>
+                        <a:schemeClr val="tx1"/>
+                      </a:solidFill>
+                    </a:ln>
+                  </pic:spPr>
+                </pic:pic>
+              </a:graphicData>
+            </a:graphic>
+          </wp:inline>
+        </w:drawing>
+      </w:r>
+    </w:p>
+    <w:p>
+      <w:pPr>
+        <w:ind w:left="-11" w:firstLine="431"/>
+        <w:jc w:val="left"/>
+      </w:pPr>
+      <w:r>
+        <w:t xml:space="preserve">You will be switched to </w:t>
+      </w:r>
+      <w:proofErr w:type="spellStart"/>
+      <w:r>
+        <w:t>Git</w:t>
+      </w:r>
+      <w:proofErr w:type="spellEnd"/>
+      <w:r>
+        <w:t xml:space="preserve"> view and see the following links:</w:t>
+      </w:r>
+    </w:p>
+    <w:p>
+      <w:pPr>
+        <w:ind w:left="-11" w:firstLine="431"/>
+        <w:jc w:val="center"/>
+      </w:pPr>
+      <w:r>
+        <w:rPr>
+          <w:noProof/>
+        </w:rPr>
+        <w:drawing>
+          <wp:inline distT="0" distB="0" distL="0" distR="0" wp14:anchorId="51C62681" wp14:editId="7E321C1F">
+            <wp:extent cx="3044190" cy="982617"/>
+            <wp:effectExtent l="25400" t="25400" r="29210" b="33655"/>
+            <wp:docPr id="18" name="图片 6"/>
+            <wp:cNvGraphicFramePr>
+              <a:graphicFrameLocks xmlns:a="http://schemas.openxmlformats.org/drawingml/2006/main" noChangeAspect="1"/>
+            </wp:cNvGraphicFramePr>
+            <a:graphic xmlns:a="http://schemas.openxmlformats.org/drawingml/2006/main">
+              <a:graphicData uri="http://schemas.openxmlformats.org/drawingml/2006/picture">
+                <pic:pic xmlns:pic="http://schemas.openxmlformats.org/drawingml/2006/picture">
+                  <pic:nvPicPr>
+                    <pic:cNvPr id="0" name="Picture 6"/>
+                    <pic:cNvPicPr>
+                      <a:picLocks noChangeAspect="1" noChangeArrowheads="1"/>
+                    </pic:cNvPicPr>
+                  </pic:nvPicPr>
+                  <pic:blipFill>
+                    <a:blip r:embed="rId33">
+                      <a:extLst>
+                        <a:ext uri="{28A0092B-C50C-407E-A947-70E740481C1C}">
+                          <a14:useLocalDpi xmlns:a14="http://schemas.microsoft.com/office/drawing/2010/main" val="0"/>
+                        </a:ext>
+                      </a:extLst>
+                    </a:blip>
+                    <a:srcRect/>
+                    <a:stretch>
+                      <a:fillRect/>
+                    </a:stretch>
+                  </pic:blipFill>
+                  <pic:spPr bwMode="auto">
+                    <a:xfrm>
+                      <a:off x="0" y="0"/>
+                      <a:ext cx="3045467" cy="983029"/>
+                    </a:xfrm>
+                    <a:prstGeom prst="rect">
+                      <a:avLst/>
+                    </a:prstGeom>
+                    <a:noFill/>
+                    <a:ln>
+                      <a:solidFill>
+                        <a:schemeClr val="tx1"/>
+                      </a:solidFill>
+                    </a:ln>
+                  </pic:spPr>
+                </pic:pic>
+              </a:graphicData>
+            </a:graphic>
+          </wp:inline>
+        </w:drawing>
+      </w:r>
+    </w:p>
+    <w:p>
+      <w:pPr>
+        <w:ind w:left="-11" w:firstLine="431"/>
+        <w:jc w:val="left"/>
+      </w:pPr>
+      <w:r>
+        <w:t xml:space="preserve">Select Clone a </w:t>
+      </w:r>
+      <w:proofErr w:type="spellStart"/>
+      <w:r>
+        <w:t>Git</w:t>
+      </w:r>
+      <w:proofErr w:type="spellEnd"/>
+      <w:r>
+        <w:t xml:space="preserve"> repository and </w:t>
+      </w:r>
+      <w:r>
+        <w:t xml:space="preserve">copy </w:t>
+      </w:r>
+      <w:hyperlink r:id="rId34" w:history="1">
+        <w:r>
+          <w:rPr>
+            <w:rStyle w:val="a3"/>
+          </w:rPr>
+          <w:t>https://github.com/ZhengZeng/CAS757_Project.git</w:t>
+        </w:r>
+      </w:hyperlink>
+      <w:r>
+        <w:t xml:space="preserve"> to the field called URI, then the Host and Repository path will be filled automatically.</w:t>
+      </w:r>
+    </w:p>
+    <w:p>
+      <w:pPr>
+        <w:ind w:left="-11" w:firstLine="431"/>
+        <w:jc w:val="center"/>
+      </w:pPr>
+      <w:r>
+        <w:rPr>
+          <w:noProof/>
+        </w:rPr>
+        <w:drawing>
+          <wp:inline distT="0" distB="0" distL="0" distR="0" wp14:anchorId="38D3752F" wp14:editId="68C5C576">
+            <wp:extent cx="3501390" cy="4048734"/>
+            <wp:effectExtent l="25400" t="25400" r="29210" b="15875"/>
+            <wp:docPr id="19" name="图片 7"/>
+            <wp:cNvGraphicFramePr>
+              <a:graphicFrameLocks xmlns:a="http://schemas.openxmlformats.org/drawingml/2006/main" noChangeAspect="1"/>
+            </wp:cNvGraphicFramePr>
+            <a:graphic xmlns:a="http://schemas.openxmlformats.org/drawingml/2006/main">
+              <a:graphicData uri="http://schemas.openxmlformats.org/drawingml/2006/picture">
+                <pic:pic xmlns:pic="http://schemas.openxmlformats.org/drawingml/2006/picture">
+                  <pic:nvPicPr>
+                    <pic:cNvPr id="0" name="Picture 7"/>
+                    <pic:cNvPicPr>
+                      <a:picLocks noChangeAspect="1" noChangeArrowheads="1"/>
+                    </pic:cNvPicPr>
+                  </pic:nvPicPr>
+                  <pic:blipFill>
+                    <a:blip r:embed="rId35">
+                      <a:extLst>
+                        <a:ext uri="{28A0092B-C50C-407E-A947-70E740481C1C}">
+                          <a14:useLocalDpi xmlns:a14="http://schemas.microsoft.com/office/drawing/2010/main" val="0"/>
+                        </a:ext>
+                      </a:extLst>
+                    </a:blip>
+                    <a:srcRect/>
+                    <a:stretch>
+                      <a:fillRect/>
+                    </a:stretch>
+                  </pic:blipFill>
+                  <pic:spPr bwMode="auto">
+                    <a:xfrm>
+                      <a:off x="0" y="0"/>
+                      <a:ext cx="3501607" cy="4048985"/>
+                    </a:xfrm>
+                    <a:prstGeom prst="rect">
+                      <a:avLst/>
+                    </a:prstGeom>
+                    <a:noFill/>
+                    <a:ln>
+                      <a:solidFill>
+                        <a:schemeClr val="tx1"/>
+                      </a:solidFill>
+                    </a:ln>
+                  </pic:spPr>
+                </pic:pic>
+              </a:graphicData>
+            </a:graphic>
+          </wp:inline>
+        </w:drawing>
+      </w:r>
+    </w:p>
+    <w:p>
+      <w:pPr>
+        <w:ind w:left="-11" w:firstLine="431"/>
+        <w:jc w:val="left"/>
+      </w:pPr>
+      <w:r>
+        <w:t xml:space="preserve">Enter your </w:t>
+      </w:r>
+      <w:proofErr w:type="spellStart"/>
+      <w:r>
+        <w:t>Github</w:t>
+      </w:r>
+      <w:proofErr w:type="spellEnd"/>
+      <w:r>
+        <w:t xml:space="preserve"> </w:t>
+      </w:r>
+      <w:proofErr w:type="gramStart"/>
+      <w:r>
+        <w:t>username(</w:t>
+      </w:r>
+      <w:proofErr w:type="gramEnd"/>
+      <w:r>
+        <w:t xml:space="preserve">mail) and password, then click Next. Then give a path to put your </w:t>
+      </w:r>
+      <w:proofErr w:type="spellStart"/>
+      <w:r>
+        <w:t>Github</w:t>
+      </w:r>
+      <w:proofErr w:type="spellEnd"/>
+      <w:r>
+        <w:t xml:space="preserve"> master files:</w:t>
+      </w:r>
+    </w:p>
+    <w:p>
+      <w:pPr>
+        <w:ind w:left="-11" w:firstLine="431"/>
+        <w:jc w:val="center"/>
+      </w:pPr>
+      <w:r>
+        <w:rPr>
+          <w:noProof/>
+        </w:rPr>
+        <w:drawing>
+          <wp:inline distT="0" distB="0" distL="0" distR="0" wp14:anchorId="441B26AF" wp14:editId="60F1EAAD">
+            <wp:extent cx="3393421" cy="3901652"/>
+            <wp:effectExtent l="25400" t="25400" r="36195" b="35560"/>
+            <wp:docPr id="20" name="图片 8"/>
+            <wp:cNvGraphicFramePr>
+              <a:graphicFrameLocks xmlns:a="http://schemas.openxmlformats.org/drawingml/2006/main" noChangeAspect="1"/>
+            </wp:cNvGraphicFramePr>
+            <a:graphic xmlns:a="http://schemas.openxmlformats.org/drawingml/2006/main">
+              <a:graphicData uri="http://schemas.openxmlformats.org/drawingml/2006/picture">
+                <pic:pic xmlns:pic="http://schemas.openxmlformats.org/drawingml/2006/picture">
+                  <pic:nvPicPr>
+                    <pic:cNvPr id="0" name="Picture 8"/>
+                    <pic:cNvPicPr>
+                      <a:picLocks noChangeAspect="1" noChangeArrowheads="1"/>
+                    </pic:cNvPicPr>
+                  </pic:nvPicPr>
+                  <pic:blipFill>
+                    <a:blip r:embed="rId36">
+                      <a:extLst>
+                        <a:ext uri="{28A0092B-C50C-407E-A947-70E740481C1C}">
+                          <a14:useLocalDpi xmlns:a14="http://schemas.microsoft.com/office/drawing/2010/main" val="0"/>
+                        </a:ext>
+                      </a:extLst>
+                    </a:blip>
+                    <a:srcRect/>
+                    <a:stretch>
+                      <a:fillRect/>
+                    </a:stretch>
+                  </pic:blipFill>
+                  <pic:spPr bwMode="auto">
+                    <a:xfrm>
+                      <a:off x="0" y="0"/>
+                      <a:ext cx="3394456" cy="3902842"/>
+                    </a:xfrm>
+                    <a:prstGeom prst="rect">
+                      <a:avLst/>
+                    </a:prstGeom>
+                    <a:noFill/>
+                    <a:ln>
+                      <a:solidFill>
+                        <a:schemeClr val="tx1"/>
+                      </a:solidFill>
+                    </a:ln>
+                  </pic:spPr>
+                </pic:pic>
+              </a:graphicData>
+            </a:graphic>
+          </wp:inline>
+        </w:drawing>
+      </w:r>
+    </w:p>
+    <w:p>
+      <w:pPr>
+        <w:ind w:left="-11" w:firstLine="431"/>
+        <w:jc w:val="left"/>
+      </w:pPr>
+      <w:r>
+        <w:t xml:space="preserve">Then you will see the </w:t>
+      </w:r>
+      <w:proofErr w:type="spellStart"/>
+      <w:r>
+        <w:t>Github</w:t>
+      </w:r>
+      <w:proofErr w:type="spellEnd"/>
+      <w:r>
+        <w:t xml:space="preserve"> structure in </w:t>
+      </w:r>
+      <w:proofErr w:type="spellStart"/>
+      <w:r>
+        <w:t>Git</w:t>
+      </w:r>
+      <w:proofErr w:type="spellEnd"/>
+      <w:r>
+        <w:t xml:space="preserve"> Repository view, as below:</w:t>
+      </w:r>
+    </w:p>
+    <w:p>
+      <w:pPr>
+        <w:ind w:left="-11" w:firstLine="431"/>
+        <w:jc w:val="center"/>
+      </w:pPr>
+      <w:r>
+        <w:rPr>
+          <w:noProof/>
+        </w:rPr>
+        <w:drawing>
+          <wp:inline distT="0" distB="0" distL="0" distR="0" wp14:anchorId="6C031DA5" wp14:editId="4BCDE629">
+            <wp:extent cx="2358390" cy="3509284"/>
+            <wp:effectExtent l="25400" t="25400" r="29210" b="21590"/>
+            <wp:docPr id="21" name="图片 9"/>
+            <wp:cNvGraphicFramePr>
+              <a:graphicFrameLocks xmlns:a="http://schemas.openxmlformats.org/drawingml/2006/main" noChangeAspect="1"/>
+            </wp:cNvGraphicFramePr>
+            <a:graphic xmlns:a="http://schemas.openxmlformats.org/drawingml/2006/main">
+              <a:graphicData uri="http://schemas.openxmlformats.org/drawingml/2006/picture">
+                <pic:pic xmlns:pic="http://schemas.openxmlformats.org/drawingml/2006/picture">
+                  <pic:nvPicPr>
+                    <pic:cNvPr id="0" name="Picture 9"/>
+                    <pic:cNvPicPr>
+                      <a:picLocks noChangeAspect="1" noChangeArrowheads="1"/>
+                    </pic:cNvPicPr>
+                  </pic:nvPicPr>
+                  <pic:blipFill>
+                    <a:blip r:embed="rId37">
+                      <a:extLst>
+                        <a:ext uri="{28A0092B-C50C-407E-A947-70E740481C1C}">
+                          <a14:useLocalDpi xmlns:a14="http://schemas.microsoft.com/office/drawing/2010/main" val="0"/>
+                        </a:ext>
+                      </a:extLst>
+                    </a:blip>
+                    <a:srcRect/>
+                    <a:stretch>
+                      <a:fillRect/>
+                    </a:stretch>
+                  </pic:blipFill>
+                  <pic:spPr bwMode="auto">
+                    <a:xfrm>
+                      <a:off x="0" y="0"/>
+                      <a:ext cx="2358642" cy="3509659"/>
+                    </a:xfrm>
+                    <a:prstGeom prst="rect">
+                      <a:avLst/>
+                    </a:prstGeom>
+                    <a:noFill/>
+                    <a:ln>
+                      <a:solidFill>
+                        <a:schemeClr val="tx1"/>
+                      </a:solidFill>
+                    </a:ln>
+                  </pic:spPr>
+                </pic:pic>
+              </a:graphicData>
+            </a:graphic>
+          </wp:inline>
+        </w:drawing>
+      </w:r>
+    </w:p>
+    <w:p>
+      <w:pPr>
+        <w:ind w:left="-11" w:firstLine="431"/>
+        <w:jc w:val="left"/>
+      </w:pPr>
+      <w:r>
+        <w:t xml:space="preserve">Expand the Working Directory, you will see our folders and navigate to 30 Implementation, </w:t>
+      </w:r>
+      <w:proofErr w:type="gramStart"/>
+      <w:r>
+        <w:t>there’s</w:t>
+      </w:r>
+      <w:proofErr w:type="gramEnd"/>
+      <w:r>
+        <w:t xml:space="preserve"> the source code folder, called CAS757_Project.</w:t>
+      </w:r>
+      <w:r>
+        <w:t xml:space="preserve"> Right click on that and select Import Projects:</w:t>
+      </w:r>
+    </w:p>
+    <w:p>
+      <w:pPr>
+        <w:ind w:left="-11" w:firstLine="431"/>
+        <w:jc w:val="center"/>
+      </w:pPr>
+      <w:r>
+        <w:rPr>
+          <w:noProof/>
+        </w:rPr>
+        <w:drawing>
+          <wp:inline distT="0" distB="0" distL="0" distR="0" wp14:anchorId="64801997" wp14:editId="03051A56">
+            <wp:extent cx="2929890" cy="1348952"/>
+            <wp:effectExtent l="25400" t="25400" r="16510" b="22860"/>
+            <wp:docPr id="22" name="图片 10"/>
+            <wp:cNvGraphicFramePr>
+              <a:graphicFrameLocks xmlns:a="http://schemas.openxmlformats.org/drawingml/2006/main" noChangeAspect="1"/>
+            </wp:cNvGraphicFramePr>
+            <a:graphic xmlns:a="http://schemas.openxmlformats.org/drawingml/2006/main">
+              <a:graphicData uri="http://schemas.openxmlformats.org/drawingml/2006/picture">
+                <pic:pic xmlns:pic="http://schemas.openxmlformats.org/drawingml/2006/picture">
+                  <pic:nvPicPr>
+                    <pic:cNvPr id="0" name="Picture 10"/>
+                    <pic:cNvPicPr>
+                      <a:picLocks noChangeAspect="1" noChangeArrowheads="1"/>
+                    </pic:cNvPicPr>
+                  </pic:nvPicPr>
+                  <pic:blipFill>
+                    <a:blip r:embed="rId38">
+                      <a:extLst>
+                        <a:ext uri="{28A0092B-C50C-407E-A947-70E740481C1C}">
+                          <a14:useLocalDpi xmlns:a14="http://schemas.microsoft.com/office/drawing/2010/main" val="0"/>
+                        </a:ext>
+                      </a:extLst>
+                    </a:blip>
+                    <a:srcRect/>
+                    <a:stretch>
+                      <a:fillRect/>
+                    </a:stretch>
+                  </pic:blipFill>
+                  <pic:spPr bwMode="auto">
+                    <a:xfrm>
+                      <a:off x="0" y="0"/>
+                      <a:ext cx="2931326" cy="1349613"/>
+                    </a:xfrm>
+                    <a:prstGeom prst="rect">
+                      <a:avLst/>
+                    </a:prstGeom>
+                    <a:noFill/>
+                    <a:ln>
+                      <a:solidFill>
+                        <a:schemeClr val="tx1"/>
+                      </a:solidFill>
+                    </a:ln>
+                  </pic:spPr>
+                </pic:pic>
+              </a:graphicData>
+            </a:graphic>
+          </wp:inline>
+        </w:drawing>
+      </w:r>
+    </w:p>
+    <w:p>
+      <w:pPr>
+        <w:ind w:left="-11" w:firstLine="431"/>
+        <w:jc w:val="left"/>
+      </w:pPr>
+      <w:r>
+        <w:t>Then select Import existing projects, and select the source code folder, then click next:</w:t>
+      </w:r>
+    </w:p>
+    <w:p>
+      <w:pPr>
+        <w:ind w:left="-11" w:firstLine="431"/>
+        <w:jc w:val="center"/>
+      </w:pPr>
+      <w:r>
+        <w:rPr>
+          <w:noProof/>
+        </w:rPr>
+        <w:drawing>
+          <wp:inline distT="0" distB="0" distL="0" distR="0" wp14:anchorId="40A7F3CD" wp14:editId="11DC1DBA">
+            <wp:extent cx="3729990" cy="2861156"/>
+            <wp:effectExtent l="25400" t="25400" r="29210" b="34925"/>
+            <wp:docPr id="23" name="图片 11"/>
+            <wp:cNvGraphicFramePr>
+              <a:graphicFrameLocks xmlns:a="http://schemas.openxmlformats.org/drawingml/2006/main" noChangeAspect="1"/>
+            </wp:cNvGraphicFramePr>
+            <a:graphic xmlns:a="http://schemas.openxmlformats.org/drawingml/2006/main">
+              <a:graphicData uri="http://schemas.openxmlformats.org/drawingml/2006/picture">
+                <pic:pic xmlns:pic="http://schemas.openxmlformats.org/drawingml/2006/picture">
+                  <pic:nvPicPr>
+                    <pic:cNvPr id="0" name="Picture 11"/>
+                    <pic:cNvPicPr>
+                      <a:picLocks noChangeAspect="1" noChangeArrowheads="1"/>
+                    </pic:cNvPicPr>
+                  </pic:nvPicPr>
+                  <pic:blipFill>
+                    <a:blip r:embed="rId39">
+                      <a:extLst>
+                        <a:ext uri="{28A0092B-C50C-407E-A947-70E740481C1C}">
+                          <a14:useLocalDpi xmlns:a14="http://schemas.microsoft.com/office/drawing/2010/main" val="0"/>
+                        </a:ext>
+                      </a:extLst>
+                    </a:blip>
+                    <a:srcRect/>
+                    <a:stretch>
+                      <a:fillRect/>
+                    </a:stretch>
+                  </pic:blipFill>
+                  <pic:spPr bwMode="auto">
+                    <a:xfrm>
+                      <a:off x="0" y="0"/>
+                      <a:ext cx="3730391" cy="2861463"/>
+                    </a:xfrm>
+                    <a:prstGeom prst="rect">
+                      <a:avLst/>
+                    </a:prstGeom>
+                    <a:noFill/>
+                    <a:ln>
+                      <a:solidFill>
+                        <a:schemeClr val="tx1"/>
+                      </a:solidFill>
+                    </a:ln>
+                  </pic:spPr>
+                </pic:pic>
+              </a:graphicData>
+            </a:graphic>
+          </wp:inline>
+        </w:drawing>
+      </w:r>
+    </w:p>
+    <w:p>
+      <w:pPr>
+        <w:ind w:left="-11" w:firstLine="431"/>
+        <w:jc w:val="left"/>
+      </w:pPr>
+    </w:p>
+    <w:p>
+      <w:pPr>
+        <w:ind w:left="-11" w:firstLine="431"/>
+        <w:jc w:val="left"/>
+      </w:pPr>
+      <w:r>
+        <w:t xml:space="preserve">Simply click Finish in the following </w:t>
+      </w:r>
+      <w:proofErr w:type="gramStart"/>
+      <w:r>
+        <w:t>dialog,</w:t>
+      </w:r>
+      <w:proofErr w:type="gramEnd"/>
+      <w:r>
+        <w:t xml:space="preserve"> you will see those files have been imported to your workspace with connected to </w:t>
+      </w:r>
+      <w:proofErr w:type="spellStart"/>
+      <w:r>
+        <w:t>Github</w:t>
+      </w:r>
+      <w:proofErr w:type="spellEnd"/>
+      <w:r>
+        <w:t xml:space="preserve"> server. You can find them from J2EE Perspective.</w:t>
+      </w:r>
+    </w:p>
+    <w:p>
+      <w:pPr>
+        <w:ind w:left="-11" w:firstLine="431"/>
+        <w:jc w:val="center"/>
+      </w:pPr>
+      <w:r>
+        <w:rPr>
+          <w:noProof/>
+        </w:rPr>
+        <w:drawing>
+          <wp:inline distT="0" distB="0" distL="0" distR="0" wp14:anchorId="00AFC84E" wp14:editId="7C0BA122">
+            <wp:extent cx="3812061" cy="3918585"/>
+            <wp:effectExtent l="25400" t="25400" r="23495" b="18415"/>
+            <wp:docPr id="24" name="图片 12"/>
+            <wp:cNvGraphicFramePr>
+              <a:graphicFrameLocks xmlns:a="http://schemas.openxmlformats.org/drawingml/2006/main" noChangeAspect="1"/>
+            </wp:cNvGraphicFramePr>
+            <a:graphic xmlns:a="http://schemas.openxmlformats.org/drawingml/2006/main">
+              <a:graphicData uri="http://schemas.openxmlformats.org/drawingml/2006/picture">
+                <pic:pic xmlns:pic="http://schemas.openxmlformats.org/drawingml/2006/picture">
+                  <pic:nvPicPr>
+                    <pic:cNvPr id="0" name="Picture 12"/>
+                    <pic:cNvPicPr>
+                      <a:picLocks noChangeAspect="1" noChangeArrowheads="1"/>
+                    </pic:cNvPicPr>
+                  </pic:nvPicPr>
+                  <pic:blipFill>
+                    <a:blip r:embed="rId40">
+                      <a:extLst>
+                        <a:ext uri="{28A0092B-C50C-407E-A947-70E740481C1C}">
+                          <a14:useLocalDpi xmlns:a14="http://schemas.microsoft.com/office/drawing/2010/main" val="0"/>
+                        </a:ext>
+                      </a:extLst>
+                    </a:blip>
+                    <a:srcRect/>
+                    <a:stretch>
+                      <a:fillRect/>
+                    </a:stretch>
+                  </pic:blipFill>
+                  <pic:spPr bwMode="auto">
+                    <a:xfrm>
+                      <a:off x="0" y="0"/>
+                      <a:ext cx="3812122" cy="3918647"/>
+                    </a:xfrm>
+                    <a:prstGeom prst="rect">
+                      <a:avLst/>
+                    </a:prstGeom>
+                    <a:noFill/>
+                    <a:ln>
+                      <a:solidFill>
+                        <a:schemeClr val="tx1"/>
+                      </a:solidFill>
+                    </a:ln>
+                  </pic:spPr>
+                </pic:pic>
+              </a:graphicData>
+            </a:graphic>
+          </wp:inline>
+        </w:drawing>
+      </w:r>
+    </w:p>
+    <w:p>
+      <w:pPr>
+        <w:pStyle w:val="a4"/>
+        <w:numPr>
+          <w:ilvl w:val="1"/>
+          <w:numId w:val="6"/>
+        </w:numPr>
+        <w:ind w:left="709" w:firstLineChars="0"/>
+        <w:jc w:val="left"/>
+      </w:pPr>
+      <w:r>
+        <w:t>Configure the Tomcat plug-in</w:t>
+      </w:r>
+    </w:p>
+    <w:p>
+      <w:pPr>
+        <w:pStyle w:val="a4"/>
+        <w:tabs>
+          <w:tab w:val="left" w:pos="4453"/>
+        </w:tabs>
+        <w:ind w:left="360" w:firstLineChars="0" w:firstLine="0"/>
+      </w:pPr>
+      <w:r>
+        <w:t>In Eclipse menu, enter Window-&gt;Preferences-&gt;Tomcat:</w:t>
+      </w:r>
+    </w:p>
+    <w:p>
+      <w:pPr>
+        <w:pStyle w:val="a4"/>
+        <w:tabs>
+          <w:tab w:val="left" w:pos="4453"/>
+        </w:tabs>
+        <w:ind w:left="360" w:firstLineChars="0" w:firstLine="0"/>
+        <w:jc w:val="center"/>
+      </w:pPr>
+      <w:r>
+        <w:rPr>
+          <w:noProof/>
+        </w:rPr>
+        <w:drawing>
+          <wp:inline distT="0" distB="0" distL="0" distR="0" wp14:anchorId="02B62B3F" wp14:editId="112E4486">
+            <wp:extent cx="3315123" cy="3022612"/>
+            <wp:effectExtent l="25400" t="25400" r="38100" b="25400"/>
+            <wp:docPr id="25" name="图片 13"/>
+            <wp:cNvGraphicFramePr>
+              <a:graphicFrameLocks xmlns:a="http://schemas.openxmlformats.org/drawingml/2006/main" noChangeAspect="1"/>
+            </wp:cNvGraphicFramePr>
+            <a:graphic xmlns:a="http://schemas.openxmlformats.org/drawingml/2006/main">
+              <a:graphicData uri="http://schemas.openxmlformats.org/drawingml/2006/picture">
+                <pic:pic xmlns:pic="http://schemas.openxmlformats.org/drawingml/2006/picture">
+                  <pic:nvPicPr>
+                    <pic:cNvPr id="0" name="Picture 13"/>
+                    <pic:cNvPicPr>
+                      <a:picLocks noChangeAspect="1" noChangeArrowheads="1"/>
+                    </pic:cNvPicPr>
+                  </pic:nvPicPr>
+                  <pic:blipFill>
+                    <a:blip r:embed="rId41">
+                      <a:extLst>
+                        <a:ext uri="{28A0092B-C50C-407E-A947-70E740481C1C}">
+                          <a14:useLocalDpi xmlns:a14="http://schemas.microsoft.com/office/drawing/2010/main" val="0"/>
+                        </a:ext>
+                      </a:extLst>
+                    </a:blip>
+                    <a:srcRect/>
+                    <a:stretch>
+                      <a:fillRect/>
+                    </a:stretch>
+                  </pic:blipFill>
+                  <pic:spPr bwMode="auto">
+                    <a:xfrm>
+                      <a:off x="0" y="0"/>
+                      <a:ext cx="3315564" cy="3023014"/>
+                    </a:xfrm>
+                    <a:prstGeom prst="rect">
+                      <a:avLst/>
+                    </a:prstGeom>
+                    <a:noFill/>
+                    <a:ln>
+                      <a:solidFill>
+                        <a:schemeClr val="tx1"/>
+                      </a:solidFill>
+                    </a:ln>
+                  </pic:spPr>
+                </pic:pic>
+              </a:graphicData>
+            </a:graphic>
+          </wp:inline>
+        </w:drawing>
+      </w:r>
+    </w:p>
+    <w:p>
+      <w:pPr>
+        <w:jc w:val="left"/>
+      </w:pPr>
+      <w:r>
+        <w:tab/>
+        <w:t xml:space="preserve">Select Version 7.x and click Browse to locate the Tomcat home. It is usually at: </w:t>
+      </w:r>
+      <w:r>
+        <w:rPr>
+          <w:i/>
+        </w:rPr>
+        <w:t>C:\Program Files\Apache Software Foundation\Tomcat 7.0</w:t>
+      </w:r>
+      <w:r>
+        <w:t>. Click OK to save our changes.</w:t>
+      </w:r>
+    </w:p>
+    <w:p>
+      <w:pPr>
+        <w:jc w:val="left"/>
+      </w:pPr>
+      <w:r>
+        <w:tab/>
+        <w:t>Go to J2EE Perspective, and from Server view, click the guide link to setup a local server:</w:t>
+      </w:r>
+    </w:p>
+    <w:p>
+      <w:pPr>
+        <w:jc w:val="center"/>
+      </w:pPr>
+      <w:r>
+        <w:rPr>
+          <w:noProof/>
+        </w:rPr>
+        <w:drawing>
+          <wp:inline distT="0" distB="0" distL="0" distR="0" wp14:anchorId="69C59B4B" wp14:editId="48ED0D79">
+            <wp:extent cx="3086523" cy="541835"/>
+            <wp:effectExtent l="25400" t="25400" r="12700" b="17145"/>
+            <wp:docPr id="26" name="图片 14"/>
+            <wp:cNvGraphicFramePr>
+              <a:graphicFrameLocks xmlns:a="http://schemas.openxmlformats.org/drawingml/2006/main" noChangeAspect="1"/>
+            </wp:cNvGraphicFramePr>
+            <a:graphic xmlns:a="http://schemas.openxmlformats.org/drawingml/2006/main">
+              <a:graphicData uri="http://schemas.openxmlformats.org/drawingml/2006/picture">
+                <pic:pic xmlns:pic="http://schemas.openxmlformats.org/drawingml/2006/picture">
+                  <pic:nvPicPr>
+                    <pic:cNvPr id="0" name="Picture 14"/>
+                    <pic:cNvPicPr>
+                      <a:picLocks noChangeAspect="1" noChangeArrowheads="1"/>
+                    </pic:cNvPicPr>
+                  </pic:nvPicPr>
+                  <pic:blipFill>
+                    <a:blip r:embed="rId42">
+                      <a:extLst>
+                        <a:ext uri="{28A0092B-C50C-407E-A947-70E740481C1C}">
+                          <a14:useLocalDpi xmlns:a14="http://schemas.microsoft.com/office/drawing/2010/main" val="0"/>
+                        </a:ext>
+                      </a:extLst>
+                    </a:blip>
+                    <a:srcRect/>
+                    <a:stretch>
+                      <a:fillRect/>
+                    </a:stretch>
+                  </pic:blipFill>
+                  <pic:spPr bwMode="auto">
+                    <a:xfrm>
+                      <a:off x="0" y="0"/>
+                      <a:ext cx="3088137" cy="542118"/>
+                    </a:xfrm>
+                    <a:prstGeom prst="rect">
+                      <a:avLst/>
+                    </a:prstGeom>
+                    <a:noFill/>
+                    <a:ln>
+                      <a:solidFill>
+                        <a:schemeClr val="tx1"/>
+                      </a:solidFill>
+                    </a:ln>
+                  </pic:spPr>
+                </pic:pic>
+              </a:graphicData>
+            </a:graphic>
+          </wp:inline>
+        </w:drawing>
+      </w:r>
+    </w:p>
+    <w:p>
+      <w:pPr>
+        <w:jc w:val="left"/>
+      </w:pPr>
+      <w:r>
+        <w:tab/>
+      </w:r>
+    </w:p>
+    <w:p>
+      <w:pPr>
+        <w:pStyle w:val="a4"/>
+        <w:tabs>
+          <w:tab w:val="left" w:pos="4453"/>
+        </w:tabs>
+        <w:ind w:left="360" w:firstLineChars="0" w:firstLine="0"/>
+        <w:jc w:val="left"/>
+      </w:pPr>
+      <w:r>
+        <w:t>Select server 7.0 and click Finish</w:t>
+      </w:r>
+      <w:r>
+        <w:t>.</w:t>
+      </w:r>
+    </w:p>
+    <w:p>
+      <w:pPr>
+        <w:pStyle w:val="a4"/>
+        <w:tabs>
+          <w:tab w:val="left" w:pos="4453"/>
+        </w:tabs>
+        <w:ind w:left="360" w:firstLineChars="0" w:firstLine="0"/>
+        <w:jc w:val="center"/>
+      </w:pPr>
+      <w:r>
+        <w:rPr>
+          <w:noProof/>
+        </w:rPr>
+        <w:drawing>
+          <wp:inline distT="0" distB="0" distL="0" distR="0" wp14:anchorId="3124E8C9" wp14:editId="23229F09">
+            <wp:extent cx="3641510" cy="4214918"/>
+            <wp:effectExtent l="25400" t="25400" r="16510" b="27305"/>
+            <wp:docPr id="27" name="图片 15"/>
+            <wp:cNvGraphicFramePr>
+              <a:graphicFrameLocks xmlns:a="http://schemas.openxmlformats.org/drawingml/2006/main" noChangeAspect="1"/>
+            </wp:cNvGraphicFramePr>
+            <a:graphic xmlns:a="http://schemas.openxmlformats.org/drawingml/2006/main">
+              <a:graphicData uri="http://schemas.openxmlformats.org/drawingml/2006/picture">
+                <pic:pic xmlns:pic="http://schemas.openxmlformats.org/drawingml/2006/picture">
+                  <pic:nvPicPr>
+                    <pic:cNvPr id="0" name="Picture 15"/>
+                    <pic:cNvPicPr>
+                      <a:picLocks noChangeAspect="1" noChangeArrowheads="1"/>
+                    </pic:cNvPicPr>
+                  </pic:nvPicPr>
+                  <pic:blipFill>
+                    <a:blip r:embed="rId43">
+                      <a:extLst>
+                        <a:ext uri="{28A0092B-C50C-407E-A947-70E740481C1C}">
+                          <a14:useLocalDpi xmlns:a14="http://schemas.microsoft.com/office/drawing/2010/main" val="0"/>
+                        </a:ext>
+                      </a:extLst>
+                    </a:blip>
+                    <a:srcRect/>
+                    <a:stretch>
+                      <a:fillRect/>
+                    </a:stretch>
+                  </pic:blipFill>
+                  <pic:spPr bwMode="auto">
+                    <a:xfrm>
+                      <a:off x="0" y="0"/>
+                      <a:ext cx="3642096" cy="4215597"/>
+                    </a:xfrm>
+                    <a:prstGeom prst="rect">
+                      <a:avLst/>
+                    </a:prstGeom>
+                    <a:noFill/>
+                    <a:ln>
+                      <a:solidFill>
+                        <a:schemeClr val="tx1"/>
+                      </a:solidFill>
+                    </a:ln>
+                  </pic:spPr>
+                </pic:pic>
+              </a:graphicData>
+            </a:graphic>
+          </wp:inline>
+        </w:drawing>
+      </w:r>
+    </w:p>
+    <w:p>
+      <w:pPr>
+        <w:pStyle w:val="a4"/>
+        <w:tabs>
+          <w:tab w:val="left" w:pos="4453"/>
+        </w:tabs>
+        <w:ind w:left="360" w:firstLineChars="0" w:firstLine="0"/>
+      </w:pPr>
+      <w:r>
+        <w:t>You will see a local server:</w:t>
+      </w:r>
+    </w:p>
+    <w:p>
+      <w:pPr>
+        <w:pStyle w:val="a4"/>
+        <w:tabs>
+          <w:tab w:val="left" w:pos="4453"/>
+        </w:tabs>
+        <w:ind w:left="360" w:firstLineChars="0" w:firstLine="0"/>
+        <w:jc w:val="center"/>
+      </w:pPr>
+      <w:r>
+        <w:rPr>
+          <w:noProof/>
+        </w:rPr>
+        <w:drawing>
+          <wp:inline distT="0" distB="0" distL="0" distR="0" wp14:anchorId="088D5880" wp14:editId="00E60977">
+            <wp:extent cx="3086523" cy="562951"/>
+            <wp:effectExtent l="25400" t="25400" r="12700" b="21590"/>
+            <wp:docPr id="28" name="图片 16"/>
+            <wp:cNvGraphicFramePr>
+              <a:graphicFrameLocks xmlns:a="http://schemas.openxmlformats.org/drawingml/2006/main" noChangeAspect="1"/>
+            </wp:cNvGraphicFramePr>
+            <a:graphic xmlns:a="http://schemas.openxmlformats.org/drawingml/2006/main">
+              <a:graphicData uri="http://schemas.openxmlformats.org/drawingml/2006/picture">
+                <pic:pic xmlns:pic="http://schemas.openxmlformats.org/drawingml/2006/picture">
+                  <pic:nvPicPr>
+                    <pic:cNvPr id="0" name="Picture 16"/>
+                    <pic:cNvPicPr>
+                      <a:picLocks noChangeAspect="1" noChangeArrowheads="1"/>
+                    </pic:cNvPicPr>
+                  </pic:nvPicPr>
+                  <pic:blipFill>
+                    <a:blip r:embed="rId44">
+                      <a:extLst>
+                        <a:ext uri="{28A0092B-C50C-407E-A947-70E740481C1C}">
+                          <a14:useLocalDpi xmlns:a14="http://schemas.microsoft.com/office/drawing/2010/main" val="0"/>
+                        </a:ext>
+                      </a:extLst>
+                    </a:blip>
+                    <a:srcRect/>
+                    <a:stretch>
+                      <a:fillRect/>
+                    </a:stretch>
+                  </pic:blipFill>
+                  <pic:spPr bwMode="auto">
+                    <a:xfrm>
+                      <a:off x="0" y="0"/>
+                      <a:ext cx="3089125" cy="563426"/>
+                    </a:xfrm>
+                    <a:prstGeom prst="rect">
+                      <a:avLst/>
+                    </a:prstGeom>
+                    <a:noFill/>
+                    <a:ln>
+                      <a:solidFill>
+                        <a:schemeClr val="tx1"/>
+                      </a:solidFill>
+                    </a:ln>
+                  </pic:spPr>
+                </pic:pic>
+              </a:graphicData>
+            </a:graphic>
+          </wp:inline>
+        </w:drawing>
+      </w:r>
+    </w:p>
+    <w:p>
+      <w:pPr>
+        <w:pStyle w:val="a4"/>
+        <w:tabs>
+          <w:tab w:val="left" w:pos="4453"/>
+        </w:tabs>
+        <w:ind w:left="360" w:firstLineChars="0" w:firstLine="0"/>
+        <w:jc w:val="left"/>
+      </w:pPr>
+    </w:p>
+    <w:p>
+      <w:pPr>
+        <w:pStyle w:val="a4"/>
+        <w:numPr>
+          <w:ilvl w:val="0"/>
+          <w:numId w:val="6"/>
+        </w:numPr>
+        <w:ind w:firstLineChars="0"/>
+        <w:jc w:val="left"/>
+        <w:rPr>
+          <w:sz w:val="32"/>
+          <w:szCs w:val="32"/>
+        </w:rPr>
+      </w:pPr>
+      <w:r>
+        <w:rPr>
+          <w:sz w:val="32"/>
+          <w:szCs w:val="32"/>
+        </w:rPr>
+        <w:t>Architecture Overview</w:t>
+      </w:r>
+    </w:p>
+    <w:p>
+      <w:pPr>
+        <w:pStyle w:val="a4"/>
+        <w:numPr>
+          <w:ilvl w:val="1"/>
+          <w:numId w:val="6"/>
+        </w:numPr>
+        <w:ind w:left="709" w:firstLineChars="0"/>
+        <w:jc w:val="left"/>
+      </w:pPr>
+      <w:r>
+        <w:t>SSH Framework</w:t>
+      </w:r>
+    </w:p>
+    <w:p>
+      <w:pPr>
+        <w:rPr>
+          <w:rFonts w:hint="eastAsia"/>
+        </w:rPr>
+      </w:pPr>
+      <w:r>
+        <w:rPr>
+          <w:rFonts w:hint="eastAsia"/>
+        </w:rPr>
+        <w:tab/>
+      </w:r>
+      <w:r>
+        <w:rPr>
+          <w:rFonts w:hint="eastAsia"/>
+        </w:rPr>
+        <w:t>This project is a typical 3-tie</w:t>
+      </w:r>
+      <w:r>
+        <w:rPr>
+          <w:rFonts w:hint="eastAsia"/>
+        </w:rPr>
+        <w:t xml:space="preserve">r web based J2EE application. It adopts Struts2, </w:t>
+      </w:r>
+      <w:proofErr w:type="gramStart"/>
+      <w:r>
+        <w:rPr>
+          <w:rFonts w:hint="eastAsia"/>
+        </w:rPr>
+        <w:t>Spring</w:t>
+      </w:r>
+      <w:proofErr w:type="gramEnd"/>
+      <w:r>
+        <w:rPr>
+          <w:rFonts w:hint="eastAsia"/>
+        </w:rPr>
+        <w:t xml:space="preserve"> and Hibernate</w:t>
+      </w:r>
+      <w:r>
+        <w:rPr>
+          <w:rFonts w:hint="eastAsia"/>
+        </w:rPr>
+        <w:t xml:space="preserve"> as framework (referred as SSH). </w:t>
+      </w:r>
+      <w:r>
+        <w:rPr>
+          <w:rFonts w:hint="eastAsia"/>
+        </w:rPr>
+        <w:t xml:space="preserve">The following picture shows the overview of this </w:t>
+      </w:r>
+      <w:r>
+        <w:t>architecture</w:t>
+      </w:r>
+      <w:r>
+        <w:rPr>
+          <w:rFonts w:hint="eastAsia"/>
+        </w:rPr>
+        <w:t xml:space="preserve">. </w:t>
+      </w:r>
+    </w:p>
+    <w:p>
+      <w:pPr>
+        <w:pStyle w:val="a4"/>
+        <w:tabs>
+          <w:tab w:val="left" w:pos="4453"/>
+        </w:tabs>
+        <w:ind w:left="360" w:firstLineChars="0" w:firstLine="0"/>
+        <w:jc w:val="center"/>
+        <w:rPr>
+          <w:rFonts w:hint="eastAsia"/>
+        </w:rPr>
+      </w:pPr>
+      <w:r>
+        <w:rPr>
+          <w:rFonts w:ascii="Helvetica" w:hAnsi="Helvetica" w:cs="Helvetica"/>
+          <w:noProof/>
+          <w:kern w:val="0"/>
+        </w:rPr>
+        <w:drawing>
+          <wp:inline distT="0" distB="0" distL="0" distR="0" wp14:anchorId="49DE0EFC" wp14:editId="1D4EE372">
+            <wp:extent cx="4458123" cy="1915507"/>
+            <wp:effectExtent l="25400" t="25400" r="12700" b="15240"/>
+            <wp:docPr id="29" name="图片 17"/>
+            <wp:cNvGraphicFramePr>
+              <a:graphicFrameLocks xmlns:a="http://schemas.openxmlformats.org/drawingml/2006/main" noChangeAspect="1"/>
+            </wp:cNvGraphicFramePr>
+            <a:graphic xmlns:a="http://schemas.openxmlformats.org/drawingml/2006/main">
+              <a:graphicData uri="http://schemas.openxmlformats.org/drawingml/2006/picture">
+                <pic:pic xmlns:pic="http://schemas.openxmlformats.org/drawingml/2006/picture">
+                  <pic:nvPicPr>
+                    <pic:cNvPr id="0" name="Picture 17"/>
+                    <pic:cNvPicPr>
+                      <a:picLocks noChangeAspect="1" noChangeArrowheads="1"/>
+                    </pic:cNvPicPr>
+                  </pic:nvPicPr>
+                  <pic:blipFill>
+                    <a:blip r:embed="rId45">
+                      <a:extLst>
+                        <a:ext uri="{28A0092B-C50C-407E-A947-70E740481C1C}">
+                          <a14:useLocalDpi xmlns:a14="http://schemas.microsoft.com/office/drawing/2010/main" val="0"/>
+                        </a:ext>
+                      </a:extLst>
+                    </a:blip>
+                    <a:srcRect/>
+                    <a:stretch>
+                      <a:fillRect/>
+                    </a:stretch>
+                  </pic:blipFill>
+                  <pic:spPr bwMode="auto">
+                    <a:xfrm>
+                      <a:off x="0" y="0"/>
+                      <a:ext cx="4458965" cy="1915869"/>
+                    </a:xfrm>
+                    <a:prstGeom prst="rect">
+                      <a:avLst/>
+                    </a:prstGeom>
+                    <a:noFill/>
+                    <a:ln>
+                      <a:solidFill>
+                        <a:schemeClr val="tx1"/>
+                      </a:solidFill>
+                    </a:ln>
+                  </pic:spPr>
+                </pic:pic>
+              </a:graphicData>
+            </a:graphic>
+          </wp:inline>
+        </w:drawing>
+      </w:r>
+    </w:p>
+    <w:p>
+      <w:pPr>
+        <w:tabs>
+          <w:tab w:val="left" w:pos="0"/>
+        </w:tabs>
+        <w:jc w:val="left"/>
+        <w:rPr>
+          <w:rFonts w:hint="eastAsia"/>
+        </w:rPr>
+      </w:pPr>
+      <w:r>
+        <w:rPr>
+          <w:rFonts w:hint="eastAsia"/>
+        </w:rPr>
+        <w:tab/>
+        <w:t>Simply, we will use JSP and Actions controlled by Struts</w:t>
+      </w:r>
+      <w:r>
+        <w:rPr>
+          <w:rFonts w:hint="eastAsia"/>
+        </w:rPr>
+        <w:t>2</w:t>
+      </w:r>
+      <w:r>
+        <w:rPr>
+          <w:rFonts w:hint="eastAsia"/>
+        </w:rPr>
+        <w:t xml:space="preserve"> for our page representation. Hibernate will provide the ORM mechanism as the persistent layer. Spring </w:t>
+      </w:r>
+      <w:proofErr w:type="gramStart"/>
+      <w:r>
+        <w:rPr>
+          <w:rFonts w:hint="eastAsia"/>
+        </w:rPr>
+        <w:t>will be used</w:t>
+      </w:r>
+      <w:proofErr w:type="gramEnd"/>
+      <w:r>
+        <w:rPr>
+          <w:rFonts w:hint="eastAsia"/>
+        </w:rPr>
+        <w:t xml:space="preserve"> to inject DAO to services and inject services to </w:t>
+      </w:r>
+      <w:r>
+        <w:t>actions;</w:t>
+      </w:r>
+      <w:r>
+        <w:rPr>
+          <w:rFonts w:hint="eastAsia"/>
+        </w:rPr>
+        <w:t xml:space="preserve"> it will also manage the transactions among this whole implementation.</w:t>
+      </w:r>
+    </w:p>
+    <w:p>
+      <w:pPr>
+        <w:pStyle w:val="a4"/>
+        <w:tabs>
+          <w:tab w:val="left" w:pos="4453"/>
+        </w:tabs>
+        <w:ind w:left="360" w:firstLineChars="0" w:firstLine="0"/>
+        <w:jc w:val="left"/>
+        <w:rPr>
+          <w:rFonts w:hint="eastAsia"/>
+        </w:rPr>
+      </w:pPr>
+    </w:p>
+    <w:p>
+      <w:pPr>
+        <w:pStyle w:val="a4"/>
+        <w:numPr>
+          <w:ilvl w:val="1"/>
+          <w:numId w:val="6"/>
+        </w:numPr>
+        <w:ind w:left="709" w:firstLineChars="0"/>
+        <w:jc w:val="left"/>
+        <w:rPr>
+          <w:rFonts w:hint="eastAsia"/>
+        </w:rPr>
+      </w:pPr>
+      <w:r>
+        <w:rPr>
+          <w:rFonts w:hint="eastAsia"/>
+        </w:rPr>
+        <w:t>Project structure</w:t>
+      </w:r>
+    </w:p>
+    <w:p>
+      <w:pPr>
+        <w:rPr>
+          <w:rFonts w:hint="eastAsia"/>
+        </w:rPr>
+      </w:pPr>
+      <w:r>
+        <w:rPr>
+          <w:rFonts w:hint="eastAsia"/>
+        </w:rPr>
+        <w:t xml:space="preserve">    We are to have the following packages for java source code:</w:t>
+      </w:r>
+    </w:p>
+    <w:p>
+      <w:pPr>
+        <w:pStyle w:val="a4"/>
+        <w:tabs>
+          <w:tab w:val="left" w:pos="4453"/>
+        </w:tabs>
+        <w:ind w:left="360" w:firstLineChars="0" w:firstLine="0"/>
+        <w:jc w:val="center"/>
+        <w:rPr>
+          <w:rFonts w:hint="eastAsia"/>
+        </w:rPr>
+      </w:pPr>
+      <w:r>
+        <w:rPr>
+          <w:noProof/>
+        </w:rPr>
+        <w:drawing>
+          <wp:inline distT="0" distB="0" distL="0" distR="0" wp14:anchorId="5A878BBC" wp14:editId="652120C7">
+            <wp:extent cx="2415337" cy="2496185"/>
+            <wp:effectExtent l="25400" t="25400" r="23495" b="18415"/>
+            <wp:docPr id="30" name="图片 19"/>
+            <wp:cNvGraphicFramePr>
+              <a:graphicFrameLocks xmlns:a="http://schemas.openxmlformats.org/drawingml/2006/main" noChangeAspect="1"/>
+            </wp:cNvGraphicFramePr>
+            <a:graphic xmlns:a="http://schemas.openxmlformats.org/drawingml/2006/main">
+              <a:graphicData uri="http://schemas.openxmlformats.org/drawingml/2006/picture">
+                <pic:pic xmlns:pic="http://schemas.openxmlformats.org/drawingml/2006/picture">
+                  <pic:nvPicPr>
+                    <pic:cNvPr id="0" name="Picture 19"/>
+                    <pic:cNvPicPr>
+                      <a:picLocks noChangeAspect="1" noChangeArrowheads="1"/>
+                    </pic:cNvPicPr>
+                  </pic:nvPicPr>
+                  <pic:blipFill>
+                    <a:blip r:embed="rId46">
+                      <a:extLst>
+                        <a:ext uri="{28A0092B-C50C-407E-A947-70E740481C1C}">
+                          <a14:useLocalDpi xmlns:a14="http://schemas.microsoft.com/office/drawing/2010/main" val="0"/>
+                        </a:ext>
+                      </a:extLst>
+                    </a:blip>
+                    <a:srcRect/>
+                    <a:stretch>
+                      <a:fillRect/>
+                    </a:stretch>
+                  </pic:blipFill>
+                  <pic:spPr bwMode="auto">
+                    <a:xfrm>
+                      <a:off x="0" y="0"/>
+                      <a:ext cx="2415685" cy="2496544"/>
+                    </a:xfrm>
+                    <a:prstGeom prst="rect">
+                      <a:avLst/>
+                    </a:prstGeom>
+                    <a:noFill/>
+                    <a:ln>
+                      <a:solidFill>
+                        <a:schemeClr val="tx1"/>
+                      </a:solidFill>
+                    </a:ln>
+                  </pic:spPr>
+                </pic:pic>
+              </a:graphicData>
+            </a:graphic>
+          </wp:inline>
+        </w:drawing>
+      </w:r>
+    </w:p>
+    <w:p>
+      <w:pPr>
+        <w:pStyle w:val="a4"/>
+        <w:tabs>
+          <w:tab w:val="left" w:pos="4453"/>
+        </w:tabs>
+        <w:ind w:left="360" w:firstLineChars="0" w:firstLine="0"/>
+        <w:jc w:val="center"/>
+        <w:rPr>
+          <w:rFonts w:hint="eastAsia"/>
+        </w:rPr>
+      </w:pPr>
+    </w:p>
+    <w:p>
+      <w:pPr>
+        <w:pStyle w:val="a4"/>
+        <w:tabs>
+          <w:tab w:val="left" w:pos="4453"/>
+        </w:tabs>
+        <w:ind w:left="360" w:firstLineChars="0" w:firstLine="0"/>
+        <w:jc w:val="left"/>
+        <w:rPr>
+          <w:rFonts w:hint="eastAsia"/>
+        </w:rPr>
+      </w:pPr>
+      <w:r>
+        <w:rPr>
+          <w:rFonts w:hint="eastAsia"/>
+        </w:rPr>
+        <w:t xml:space="preserve"> -</w:t>
+      </w:r>
+      <w:proofErr w:type="gramStart"/>
+      <w:r>
+        <w:rPr>
+          <w:rFonts w:hint="eastAsia"/>
+        </w:rPr>
+        <w:t>action</w:t>
+      </w:r>
+      <w:proofErr w:type="gramEnd"/>
+      <w:r>
+        <w:rPr>
+          <w:rFonts w:hint="eastAsia"/>
+        </w:rPr>
+        <w:t>: All Struts action files will be put here.</w:t>
+      </w:r>
+    </w:p>
+    <w:p>
+      <w:pPr>
+        <w:pStyle w:val="a4"/>
+        <w:ind w:left="360" w:firstLineChars="0" w:firstLine="0"/>
+        <w:jc w:val="left"/>
+        <w:rPr>
+          <w:rFonts w:hint="eastAsia"/>
+        </w:rPr>
+      </w:pPr>
+      <w:r>
+        <w:rPr>
+          <w:rFonts w:hint="eastAsia"/>
+        </w:rPr>
+        <w:t xml:space="preserve"> -</w:t>
+      </w:r>
+      <w:proofErr w:type="gramStart"/>
+      <w:r>
+        <w:rPr>
+          <w:rFonts w:hint="eastAsia"/>
+        </w:rPr>
+        <w:t>common</w:t>
+      </w:r>
+      <w:proofErr w:type="gramEnd"/>
+      <w:r>
+        <w:rPr>
+          <w:rFonts w:hint="eastAsia"/>
+        </w:rPr>
+        <w:t xml:space="preserve">: We place common tools, such as </w:t>
+      </w:r>
+      <w:proofErr w:type="spellStart"/>
+      <w:r>
+        <w:rPr>
+          <w:rFonts w:hint="eastAsia"/>
+        </w:rPr>
+        <w:t>StringUtils</w:t>
+      </w:r>
+      <w:proofErr w:type="spellEnd"/>
+      <w:r>
+        <w:rPr>
+          <w:rFonts w:hint="eastAsia"/>
+        </w:rPr>
+        <w:t>, in this package.</w:t>
+      </w:r>
+    </w:p>
+    <w:p>
+      <w:pPr>
+        <w:pStyle w:val="a4"/>
+        <w:ind w:left="360" w:firstLineChars="0" w:firstLine="0"/>
+        <w:jc w:val="left"/>
+        <w:rPr>
+          <w:rFonts w:hint="eastAsia"/>
+        </w:rPr>
+      </w:pPr>
+      <w:r>
+        <w:rPr>
+          <w:rFonts w:hint="eastAsia"/>
+        </w:rPr>
+        <w:t xml:space="preserve"> -</w:t>
+      </w:r>
+      <w:proofErr w:type="spellStart"/>
+      <w:proofErr w:type="gramStart"/>
+      <w:r>
+        <w:rPr>
+          <w:rFonts w:hint="eastAsia"/>
+        </w:rPr>
+        <w:t>dao</w:t>
+      </w:r>
+      <w:proofErr w:type="spellEnd"/>
+      <w:proofErr w:type="gramEnd"/>
+      <w:r>
+        <w:rPr>
+          <w:rFonts w:hint="eastAsia"/>
+        </w:rPr>
+        <w:t xml:space="preserve">: This package contains hibernate entities and </w:t>
+      </w:r>
+      <w:proofErr w:type="spellStart"/>
+      <w:r>
+        <w:rPr>
+          <w:rFonts w:hint="eastAsia"/>
+        </w:rPr>
+        <w:t>BaseDao</w:t>
+      </w:r>
+      <w:proofErr w:type="spellEnd"/>
+      <w:r>
+        <w:rPr>
+          <w:rFonts w:hint="eastAsia"/>
+        </w:rPr>
+        <w:t>.</w:t>
+      </w:r>
+    </w:p>
+    <w:p>
+      <w:pPr>
+        <w:pStyle w:val="a4"/>
+        <w:ind w:left="360" w:firstLineChars="0" w:firstLine="0"/>
+        <w:jc w:val="left"/>
+        <w:rPr>
+          <w:rFonts w:hint="eastAsia"/>
+        </w:rPr>
+      </w:pPr>
+      <w:r>
+        <w:rPr>
+          <w:rFonts w:hint="eastAsia"/>
+        </w:rPr>
+        <w:t xml:space="preserve"> -</w:t>
+      </w:r>
+      <w:proofErr w:type="gramStart"/>
+      <w:r>
+        <w:rPr>
+          <w:rFonts w:hint="eastAsia"/>
+        </w:rPr>
+        <w:t>model</w:t>
+      </w:r>
+      <w:proofErr w:type="gramEnd"/>
+      <w:r>
+        <w:rPr>
+          <w:rFonts w:hint="eastAsia"/>
+        </w:rPr>
+        <w:t>: The domain models (or DTOs) are put into this package.</w:t>
+      </w:r>
+    </w:p>
+    <w:p>
+      <w:pPr>
+        <w:pStyle w:val="a4"/>
+        <w:ind w:left="360" w:firstLineChars="0" w:firstLine="0"/>
+        <w:jc w:val="left"/>
+        <w:rPr>
+          <w:rFonts w:hint="eastAsia"/>
+        </w:rPr>
+      </w:pPr>
+      <w:r>
+        <w:rPr>
+          <w:rFonts w:hint="eastAsia"/>
+        </w:rPr>
+        <w:t xml:space="preserve"> -</w:t>
+      </w:r>
+      <w:proofErr w:type="gramStart"/>
+      <w:r>
+        <w:rPr>
+          <w:rFonts w:hint="eastAsia"/>
+        </w:rPr>
+        <w:t>service</w:t>
+      </w:r>
+      <w:proofErr w:type="gramEnd"/>
+      <w:r>
+        <w:rPr>
+          <w:rFonts w:hint="eastAsia"/>
+        </w:rPr>
+        <w:t xml:space="preserve">: All the </w:t>
+      </w:r>
+      <w:r>
+        <w:rPr>
+          <w:rFonts w:hint="eastAsia"/>
+        </w:rPr>
+        <w:t>services injected by Spring will be put here.</w:t>
+      </w:r>
+    </w:p>
+    <w:p>
+      <w:pPr>
+        <w:pStyle w:val="a4"/>
+        <w:ind w:left="360" w:firstLineChars="0" w:firstLine="0"/>
+        <w:jc w:val="left"/>
+        <w:rPr>
+          <w:rFonts w:hint="eastAsia"/>
+        </w:rPr>
+      </w:pPr>
+      <w:r>
+        <w:rPr>
+          <w:rFonts w:hint="eastAsia"/>
+        </w:rPr>
+        <w:t xml:space="preserve">For the </w:t>
+      </w:r>
+      <w:proofErr w:type="spellStart"/>
+      <w:r>
+        <w:rPr>
+          <w:rFonts w:hint="eastAsia"/>
+        </w:rPr>
+        <w:t>WebContent</w:t>
+      </w:r>
+      <w:proofErr w:type="spellEnd"/>
+      <w:r>
+        <w:rPr>
+          <w:rFonts w:hint="eastAsia"/>
+        </w:rPr>
+        <w:t xml:space="preserve"> part, we will put our resources into different folders as below:</w:t>
+      </w:r>
+    </w:p>
+    <w:p>
+      <w:pPr>
+        <w:pStyle w:val="a4"/>
+        <w:tabs>
+          <w:tab w:val="left" w:pos="4453"/>
+        </w:tabs>
+        <w:ind w:left="360" w:firstLineChars="0" w:firstLine="0"/>
+        <w:jc w:val="center"/>
+        <w:rPr>
+          <w:rFonts w:hint="eastAsia"/>
+        </w:rPr>
+      </w:pPr>
+      <w:r>
+        <w:rPr>
+          <w:noProof/>
+        </w:rPr>
+        <w:drawing>
+          <wp:inline distT="0" distB="0" distL="0" distR="0" wp14:anchorId="4ACEDB35" wp14:editId="3DD2F25B">
+            <wp:extent cx="1689523" cy="2524228"/>
+            <wp:effectExtent l="25400" t="25400" r="38100" b="15875"/>
+            <wp:docPr id="31" name="图片 20"/>
+            <wp:cNvGraphicFramePr>
+              <a:graphicFrameLocks xmlns:a="http://schemas.openxmlformats.org/drawingml/2006/main" noChangeAspect="1"/>
+            </wp:cNvGraphicFramePr>
+            <a:graphic xmlns:a="http://schemas.openxmlformats.org/drawingml/2006/main">
+              <a:graphicData uri="http://schemas.openxmlformats.org/drawingml/2006/picture">
+                <pic:pic xmlns:pic="http://schemas.openxmlformats.org/drawingml/2006/picture">
+                  <pic:nvPicPr>
+                    <pic:cNvPr id="0" name="Picture 20"/>
+                    <pic:cNvPicPr>
+                      <a:picLocks noChangeAspect="1" noChangeArrowheads="1"/>
+                    </pic:cNvPicPr>
+                  </pic:nvPicPr>
+                  <pic:blipFill>
+                    <a:blip r:embed="rId47">
+                      <a:extLst>
+                        <a:ext uri="{28A0092B-C50C-407E-A947-70E740481C1C}">
+                          <a14:useLocalDpi xmlns:a14="http://schemas.microsoft.com/office/drawing/2010/main" val="0"/>
+                        </a:ext>
+                      </a:extLst>
+                    </a:blip>
+                    <a:srcRect/>
+                    <a:stretch>
+                      <a:fillRect/>
+                    </a:stretch>
+                  </pic:blipFill>
+                  <pic:spPr bwMode="auto">
+                    <a:xfrm>
+                      <a:off x="0" y="0"/>
+                      <a:ext cx="1690243" cy="2525303"/>
+                    </a:xfrm>
+                    <a:prstGeom prst="rect">
+                      <a:avLst/>
+                    </a:prstGeom>
+                    <a:noFill/>
+                    <a:ln>
+                      <a:solidFill>
+                        <a:schemeClr val="tx1"/>
+                      </a:solidFill>
+                    </a:ln>
+                  </pic:spPr>
+                </pic:pic>
+              </a:graphicData>
+            </a:graphic>
+          </wp:inline>
+        </w:drawing>
+      </w:r>
+    </w:p>
+    <w:p>
+      <w:pPr>
+        <w:pStyle w:val="a4"/>
+        <w:tabs>
+          <w:tab w:val="left" w:pos="4453"/>
+        </w:tabs>
+        <w:ind w:left="360" w:firstLineChars="0" w:firstLine="0"/>
+        <w:jc w:val="left"/>
+        <w:rPr>
+          <w:rFonts w:hint="eastAsia"/>
+        </w:rPr>
+      </w:pPr>
+      <w:r>
+        <w:rPr>
+          <w:rFonts w:hint="eastAsia"/>
+        </w:rPr>
+        <w:t xml:space="preserve">Especially, in Pages folder, we will have different folders for modules. Currently as shown above, is just a sample that we have a login module and will have one </w:t>
+      </w:r>
+      <w:proofErr w:type="spellStart"/>
+      <w:r>
+        <w:rPr>
+          <w:rFonts w:hint="eastAsia"/>
+        </w:rPr>
+        <w:t>index.jsp</w:t>
+      </w:r>
+      <w:proofErr w:type="spellEnd"/>
+      <w:r>
+        <w:rPr>
+          <w:rFonts w:hint="eastAsia"/>
+        </w:rPr>
+        <w:t xml:space="preserve"> for this module.</w:t>
+      </w:r>
+    </w:p>
+    <w:p>
+      <w:pPr>
+        <w:tabs>
+          <w:tab w:val="left" w:pos="4453"/>
+        </w:tabs>
+        <w:jc w:val="left"/>
+        <w:rPr>
+          <w:rFonts w:hint="eastAsia"/>
+        </w:rPr>
+      </w:pPr>
+      <w:bookmarkStart w:id="0" w:name="_GoBack"/>
+      <w:bookmarkEnd w:id="0"/>
+    </w:p>
+    <w:p>
+      <w:pPr>
+        <w:tabs>
+          <w:tab w:val="left" w:pos="4453"/>
+        </w:tabs>
+        <w:jc w:val="left"/>
+        <w:rPr>
+          <w:rFonts w:hint="eastAsia"/>
+        </w:rPr>
+      </w:pPr>
+      <w:r>
+        <w:rPr>
+          <w:rFonts w:hint="eastAsia"/>
+        </w:rPr>
+        <w:tab/>
+      </w:r>
+      <w:r>
+        <w:rPr>
+          <w:rFonts w:hint="eastAsia"/>
+          <w:b/>
+          <w14:shadow w14:blurRad="69850" w14:dist="43180" w14:dir="5400000" w14:sx="0" w14:sy="0" w14:kx="0" w14:ky="0" w14:algn="none">
+            <w14:srgbClr w14:val="000000">
+              <w14:alpha w14:val="35000"/>
+            </w14:srgbClr>
+          </w14:shadow>
+          <w14:textOutline w14:w="1905" w14:cap="flat" w14:cmpd="sng" w14:algn="ctr">
+            <w14:noFill/>
+            <w14:prstDash w14:val="solid"/>
+            <w14:round/>
+          </w14:textOutline>
+          <w14:textFill>
+            <w14:gradFill>
+              <w14:gsLst>
+                <w14:gs w14:pos="0">
+                  <w14:schemeClr w14:val="accent6">
+                    <w14:shade w14:val="20000"/>
+                    <w14:satMod w14:val="200000"/>
+                  </w14:schemeClr>
+                </w14:gs>
+                <w14:gs w14:pos="78000">
+                  <w14:schemeClr w14:val="accent6">
+                    <w14:tint w14:val="90000"/>
+                    <w14:shade w14:val="89000"/>
+                    <w14:satMod w14:val="220000"/>
+                  </w14:schemeClr>
+                </w14:gs>
+                <w14:gs w14:pos="100000">
+                  <w14:schemeClr w14:val="accent6">
+                    <w14:tint w14:val="12000"/>
+                    <w14:satMod w14:val="255000"/>
+                  </w14:schemeClr>
+                </w14:gs>
+              </w14:gsLst>
+              <w14:lin w14:ang="5400000" w14:scaled="0"/>
+            </w14:gradFill>
+          </w14:textFill>
+        </w:rPr>
+        <w:t xml:space="preserve">TBC </w:t>
+      </w:r>
+    </w:p>
+    <w:p>
+      <w:pPr>
+        <w:pStyle w:val="a4"/>
+        <w:tabs>
+          <w:tab w:val="left" w:pos="4453"/>
+        </w:tabs>
+        <w:ind w:left="360" w:firstLineChars="0" w:firstLine="0"/>
+        <w:jc w:val="left"/>
+        <w:rPr>
+          <w:rFonts w:hint="eastAsia"/>
+        </w:rPr>
+      </w:pPr>
+    </w:p>
+    <w:p>
+      <w:pPr>
+        <w:pStyle w:val="a4"/>
+        <w:tabs>
+          <w:tab w:val="left" w:pos="4453"/>
+        </w:tabs>
+        <w:ind w:left="360" w:firstLineChars="0" w:firstLine="0"/>
+        <w:jc w:val="left"/>
+        <w:rPr>
+          <w:rFonts w:hint="eastAsia"/>
+        </w:rPr>
+      </w:pPr>
+    </w:p>
+    <w:p>
+      <w:pPr>
+        <w:pStyle w:val="a4"/>
+        <w:tabs>
+          <w:tab w:val="left" w:pos="4453"/>
+        </w:tabs>
+        <w:ind w:left="360" w:firstLineChars="0" w:firstLine="0"/>
+        <w:jc w:val="left"/>
+        <w:rPr>
+          <w:rFonts w:hint="eastAsia"/>
+        </w:rPr>
+      </w:pPr>
+    </w:p>
+    <w:p>
+      <w:pPr>
+        <w:pStyle w:val="a4"/>
+        <w:tabs>
+          <w:tab w:val="left" w:pos="4453"/>
+        </w:tabs>
+        <w:ind w:left="360" w:firstLineChars="0" w:firstLine="0"/>
+        <w:jc w:val="left"/>
+        <w:rPr>
+          <w:rFonts w:hint="eastAsia"/>
+        </w:rPr>
       </w:pPr>
     </w:p>
     <w:sectPr>
@@ -1950,6 +4262,44 @@
     </w:sectPr>
   </w:body>
 </w:document>
+</file>
+
+<file path=word/endnotes.xml><?xml version="1.0" encoding="utf-8"?>
+<w:endnotes xmlns:wpc="http://schemas.microsoft.com/office/word/2010/wordprocessingCanvas" xmlns:mo="http://schemas.microsoft.com/office/mac/office/2008/main" xmlns:mc="http://schemas.openxmlformats.org/markup-compatibility/2006" xmlns:mv="urn:schemas-microsoft-com:mac:vml" xmlns:o="urn:schemas-microsoft-com:office:office" xmlns:r="http://schemas.openxmlformats.org/officeDocument/2006/relationships" xmlns:m="http://schemas.openxmlformats.org/officeDocument/2006/math" xmlns:v="urn:schemas-microsoft-com:vml" xmlns:wp14="http://schemas.microsoft.com/office/word/2010/wordprocessingDrawing" xmlns:wp="http://schemas.openxmlformats.org/drawingml/2006/wordprocessingDrawing" xmlns:w10="urn:schemas-microsoft-com:office:word" xmlns:w="http://schemas.openxmlformats.org/wordprocessingml/2006/main" xmlns:w14="http://schemas.microsoft.com/office/word/2010/wordml" xmlns:wpg="http://schemas.microsoft.com/office/word/2010/wordprocessingGroup" xmlns:wpi="http://schemas.microsoft.com/office/word/2010/wordprocessingInk" xmlns:wne="http://schemas.microsoft.com/office/word/2006/wordml" xmlns:wps="http://schemas.microsoft.com/office/word/2010/wordprocessingShape" mc:Ignorable="w14 wp14">
+  <w:endnote w:type="separator" w:id="-1">
+    <w:p>
+      <w:r>
+        <w:separator/>
+      </w:r>
+    </w:p>
+  </w:endnote>
+  <w:endnote w:type="continuationSeparator" w:id="0">
+    <w:p>
+      <w:r>
+        <w:continuationSeparator/>
+      </w:r>
+    </w:p>
+  </w:endnote>
+</w:endnotes>
+</file>
+
+<file path=word/footnotes.xml><?xml version="1.0" encoding="utf-8"?>
+<w:footnotes xmlns:wpc="http://schemas.microsoft.com/office/word/2010/wordprocessingCanvas" xmlns:mo="http://schemas.microsoft.com/office/mac/office/2008/main" xmlns:mc="http://schemas.openxmlformats.org/markup-compatibility/2006" xmlns:mv="urn:schemas-microsoft-com:mac:vml" xmlns:o="urn:schemas-microsoft-com:office:office" xmlns:r="http://schemas.openxmlformats.org/officeDocument/2006/relationships" xmlns:m="http://schemas.openxmlformats.org/officeDocument/2006/math" xmlns:v="urn:schemas-microsoft-com:vml" xmlns:wp14="http://schemas.microsoft.com/office/word/2010/wordprocessingDrawing" xmlns:wp="http://schemas.openxmlformats.org/drawingml/2006/wordprocessingDrawing" xmlns:w10="urn:schemas-microsoft-com:office:word" xmlns:w="http://schemas.openxmlformats.org/wordprocessingml/2006/main" xmlns:w14="http://schemas.microsoft.com/office/word/2010/wordml" xmlns:wpg="http://schemas.microsoft.com/office/word/2010/wordprocessingGroup" xmlns:wpi="http://schemas.microsoft.com/office/word/2010/wordprocessingInk" xmlns:wne="http://schemas.microsoft.com/office/word/2006/wordml" xmlns:wps="http://schemas.microsoft.com/office/word/2010/wordprocessingShape" mc:Ignorable="w14 wp14">
+  <w:footnote w:type="separator" w:id="-1">
+    <w:p>
+      <w:r>
+        <w:separator/>
+      </w:r>
+    </w:p>
+  </w:footnote>
+  <w:footnote w:type="continuationSeparator" w:id="0">
+    <w:p>
+      <w:r>
+        <w:continuationSeparator/>
+      </w:r>
+    </w:p>
+  </w:footnote>
+</w:footnotes>
 </file>
 
 <file path=word/numbering.xml><?xml version="1.0" encoding="utf-8"?>
@@ -2068,6 +4418,119 @@
     </w:lvl>
   </w:abstractNum>
   <w:abstractNum w:abstractNumId="1">
+    <w:nsid w:val="1DE34559"/>
+    <w:multiLevelType w:val="multilevel"/>
+    <w:tmpl w:val="E44844EE"/>
+    <w:lvl w:ilvl="0">
+      <w:start w:val="1"/>
+      <w:numFmt w:val="decimal"/>
+      <w:lvlText w:val="%1"/>
+      <w:lvlJc w:val="left"/>
+      <w:pPr>
+        <w:ind w:left="360" w:hanging="360"/>
+      </w:pPr>
+      <w:rPr>
+        <w:rFonts w:hint="eastAsia"/>
+      </w:rPr>
+    </w:lvl>
+    <w:lvl w:ilvl="1">
+      <w:start w:val="1"/>
+      <w:numFmt w:val="decimal"/>
+      <w:lvlText w:val="%1.%2"/>
+      <w:lvlJc w:val="left"/>
+      <w:pPr>
+        <w:ind w:left="360" w:hanging="360"/>
+      </w:pPr>
+      <w:rPr>
+        <w:rFonts w:hint="eastAsia"/>
+      </w:rPr>
+    </w:lvl>
+    <w:lvl w:ilvl="2">
+      <w:start w:val="1"/>
+      <w:numFmt w:val="decimal"/>
+      <w:lvlText w:val="%1.%2.%3"/>
+      <w:lvlJc w:val="left"/>
+      <w:pPr>
+        <w:ind w:left="720" w:hanging="720"/>
+      </w:pPr>
+      <w:rPr>
+        <w:rFonts w:hint="eastAsia"/>
+      </w:rPr>
+    </w:lvl>
+    <w:lvl w:ilvl="3">
+      <w:start w:val="1"/>
+      <w:numFmt w:val="decimal"/>
+      <w:lvlText w:val="%1.%2.%3.%4"/>
+      <w:lvlJc w:val="left"/>
+      <w:pPr>
+        <w:ind w:left="1080" w:hanging="1080"/>
+      </w:pPr>
+      <w:rPr>
+        <w:rFonts w:hint="eastAsia"/>
+      </w:rPr>
+    </w:lvl>
+    <w:lvl w:ilvl="4">
+      <w:start w:val="1"/>
+      <w:numFmt w:val="decimal"/>
+      <w:lvlText w:val="%1.%2.%3.%4.%5"/>
+      <w:lvlJc w:val="left"/>
+      <w:pPr>
+        <w:ind w:left="1080" w:hanging="1080"/>
+      </w:pPr>
+      <w:rPr>
+        <w:rFonts w:hint="eastAsia"/>
+      </w:rPr>
+    </w:lvl>
+    <w:lvl w:ilvl="5">
+      <w:start w:val="1"/>
+      <w:numFmt w:val="decimal"/>
+      <w:lvlText w:val="%1.%2.%3.%4.%5.%6"/>
+      <w:lvlJc w:val="left"/>
+      <w:pPr>
+        <w:ind w:left="1440" w:hanging="1440"/>
+      </w:pPr>
+      <w:rPr>
+        <w:rFonts w:hint="eastAsia"/>
+      </w:rPr>
+    </w:lvl>
+    <w:lvl w:ilvl="6">
+      <w:start w:val="1"/>
+      <w:numFmt w:val="decimal"/>
+      <w:lvlText w:val="%1.%2.%3.%4.%5.%6.%7"/>
+      <w:lvlJc w:val="left"/>
+      <w:pPr>
+        <w:ind w:left="1440" w:hanging="1440"/>
+      </w:pPr>
+      <w:rPr>
+        <w:rFonts w:hint="eastAsia"/>
+      </w:rPr>
+    </w:lvl>
+    <w:lvl w:ilvl="7">
+      <w:start w:val="1"/>
+      <w:numFmt w:val="decimal"/>
+      <w:lvlText w:val="%1.%2.%3.%4.%5.%6.%7.%8"/>
+      <w:lvlJc w:val="left"/>
+      <w:pPr>
+        <w:ind w:left="1800" w:hanging="1800"/>
+      </w:pPr>
+      <w:rPr>
+        <w:rFonts w:hint="eastAsia"/>
+      </w:rPr>
+    </w:lvl>
+    <w:lvl w:ilvl="8">
+      <w:start w:val="1"/>
+      <w:numFmt w:val="decimal"/>
+      <w:lvlText w:val="%1.%2.%3.%4.%5.%6.%7.%8.%9"/>
+      <w:lvlJc w:val="left"/>
+      <w:pPr>
+        <w:ind w:left="1800" w:hanging="1800"/>
+      </w:pPr>
+      <w:rPr>
+        <w:rFonts w:hint="eastAsia"/>
+      </w:rPr>
+    </w:lvl>
+  </w:abstractNum>
+  <w:abstractNum w:abstractNumId="2">
     <w:nsid w:val="330A4D0C"/>
     <w:multiLevelType w:val="hybridMultilevel"/>
     <w:tmpl w:val="54E67B9A"/>
@@ -2156,7 +4619,7 @@
       </w:pPr>
     </w:lvl>
   </w:abstractNum>
-  <w:abstractNum w:abstractNumId="2">
+  <w:abstractNum w:abstractNumId="3">
     <w:nsid w:val="3688363A"/>
     <w:multiLevelType w:val="hybridMultilevel"/>
     <w:tmpl w:val="54E67B9A"/>
@@ -2245,14 +4708,385 @@
       </w:pPr>
     </w:lvl>
   </w:abstractNum>
+  <w:abstractNum w:abstractNumId="4">
+    <w:nsid w:val="63E0584D"/>
+    <w:multiLevelType w:val="multilevel"/>
+    <w:tmpl w:val="E44844EE"/>
+    <w:lvl w:ilvl="0">
+      <w:start w:val="1"/>
+      <w:numFmt w:val="decimal"/>
+      <w:lvlText w:val="%1"/>
+      <w:lvlJc w:val="left"/>
+      <w:pPr>
+        <w:ind w:left="360" w:hanging="360"/>
+      </w:pPr>
+      <w:rPr>
+        <w:rFonts w:hint="eastAsia"/>
+      </w:rPr>
+    </w:lvl>
+    <w:lvl w:ilvl="1">
+      <w:start w:val="1"/>
+      <w:numFmt w:val="decimal"/>
+      <w:lvlText w:val="%1.%2"/>
+      <w:lvlJc w:val="left"/>
+      <w:pPr>
+        <w:ind w:left="360" w:hanging="360"/>
+      </w:pPr>
+      <w:rPr>
+        <w:rFonts w:hint="eastAsia"/>
+      </w:rPr>
+    </w:lvl>
+    <w:lvl w:ilvl="2">
+      <w:start w:val="1"/>
+      <w:numFmt w:val="decimal"/>
+      <w:lvlText w:val="%1.%2.%3"/>
+      <w:lvlJc w:val="left"/>
+      <w:pPr>
+        <w:ind w:left="720" w:hanging="720"/>
+      </w:pPr>
+      <w:rPr>
+        <w:rFonts w:hint="eastAsia"/>
+      </w:rPr>
+    </w:lvl>
+    <w:lvl w:ilvl="3">
+      <w:start w:val="1"/>
+      <w:numFmt w:val="decimal"/>
+      <w:lvlText w:val="%1.%2.%3.%4"/>
+      <w:lvlJc w:val="left"/>
+      <w:pPr>
+        <w:ind w:left="1080" w:hanging="1080"/>
+      </w:pPr>
+      <w:rPr>
+        <w:rFonts w:hint="eastAsia"/>
+      </w:rPr>
+    </w:lvl>
+    <w:lvl w:ilvl="4">
+      <w:start w:val="1"/>
+      <w:numFmt w:val="decimal"/>
+      <w:lvlText w:val="%1.%2.%3.%4.%5"/>
+      <w:lvlJc w:val="left"/>
+      <w:pPr>
+        <w:ind w:left="1080" w:hanging="1080"/>
+      </w:pPr>
+      <w:rPr>
+        <w:rFonts w:hint="eastAsia"/>
+      </w:rPr>
+    </w:lvl>
+    <w:lvl w:ilvl="5">
+      <w:start w:val="1"/>
+      <w:numFmt w:val="decimal"/>
+      <w:lvlText w:val="%1.%2.%3.%4.%5.%6"/>
+      <w:lvlJc w:val="left"/>
+      <w:pPr>
+        <w:ind w:left="1440" w:hanging="1440"/>
+      </w:pPr>
+      <w:rPr>
+        <w:rFonts w:hint="eastAsia"/>
+      </w:rPr>
+    </w:lvl>
+    <w:lvl w:ilvl="6">
+      <w:start w:val="1"/>
+      <w:numFmt w:val="decimal"/>
+      <w:lvlText w:val="%1.%2.%3.%4.%5.%6.%7"/>
+      <w:lvlJc w:val="left"/>
+      <w:pPr>
+        <w:ind w:left="1440" w:hanging="1440"/>
+      </w:pPr>
+      <w:rPr>
+        <w:rFonts w:hint="eastAsia"/>
+      </w:rPr>
+    </w:lvl>
+    <w:lvl w:ilvl="7">
+      <w:start w:val="1"/>
+      <w:numFmt w:val="decimal"/>
+      <w:lvlText w:val="%1.%2.%3.%4.%5.%6.%7.%8"/>
+      <w:lvlJc w:val="left"/>
+      <w:pPr>
+        <w:ind w:left="1800" w:hanging="1800"/>
+      </w:pPr>
+      <w:rPr>
+        <w:rFonts w:hint="eastAsia"/>
+      </w:rPr>
+    </w:lvl>
+    <w:lvl w:ilvl="8">
+      <w:start w:val="1"/>
+      <w:numFmt w:val="decimal"/>
+      <w:lvlText w:val="%1.%2.%3.%4.%5.%6.%7.%8.%9"/>
+      <w:lvlJc w:val="left"/>
+      <w:pPr>
+        <w:ind w:left="1800" w:hanging="1800"/>
+      </w:pPr>
+      <w:rPr>
+        <w:rFonts w:hint="eastAsia"/>
+      </w:rPr>
+    </w:lvl>
+  </w:abstractNum>
+  <w:abstractNum w:abstractNumId="5">
+    <w:nsid w:val="6E61583C"/>
+    <w:multiLevelType w:val="multilevel"/>
+    <w:tmpl w:val="41C22878"/>
+    <w:lvl w:ilvl="0">
+      <w:start w:val="1"/>
+      <w:numFmt w:val="decimal"/>
+      <w:lvlText w:val="%1."/>
+      <w:lvlJc w:val="left"/>
+      <w:pPr>
+        <w:ind w:left="360" w:hanging="360"/>
+      </w:pPr>
+      <w:rPr>
+        <w:rFonts w:hint="eastAsia"/>
+      </w:rPr>
+    </w:lvl>
+    <w:lvl w:ilvl="1">
+      <w:start w:val="1"/>
+      <w:numFmt w:val="decimal"/>
+      <w:isLgl/>
+      <w:lvlText w:val="%1.%2"/>
+      <w:lvlJc w:val="left"/>
+      <w:pPr>
+        <w:ind w:left="1080" w:hanging="720"/>
+      </w:pPr>
+      <w:rPr>
+        <w:rFonts w:hint="eastAsia"/>
+        <w:sz w:val="24"/>
+        <w:szCs w:val="24"/>
+      </w:rPr>
+    </w:lvl>
+    <w:lvl w:ilvl="2">
+      <w:start w:val="1"/>
+      <w:numFmt w:val="decimal"/>
+      <w:isLgl/>
+      <w:lvlText w:val="%1.%2.%3"/>
+      <w:lvlJc w:val="left"/>
+      <w:pPr>
+        <w:ind w:left="1800" w:hanging="1080"/>
+      </w:pPr>
+      <w:rPr>
+        <w:rFonts w:hint="eastAsia"/>
+      </w:rPr>
+    </w:lvl>
+    <w:lvl w:ilvl="3">
+      <w:start w:val="1"/>
+      <w:numFmt w:val="decimal"/>
+      <w:isLgl/>
+      <w:lvlText w:val="%1.%2.%3.%4"/>
+      <w:lvlJc w:val="left"/>
+      <w:pPr>
+        <w:ind w:left="2160" w:hanging="1080"/>
+      </w:pPr>
+      <w:rPr>
+        <w:rFonts w:hint="eastAsia"/>
+      </w:rPr>
+    </w:lvl>
+    <w:lvl w:ilvl="4">
+      <w:start w:val="1"/>
+      <w:numFmt w:val="decimal"/>
+      <w:isLgl/>
+      <w:lvlText w:val="%1.%2.%3.%4.%5"/>
+      <w:lvlJc w:val="left"/>
+      <w:pPr>
+        <w:ind w:left="2880" w:hanging="1440"/>
+      </w:pPr>
+      <w:rPr>
+        <w:rFonts w:hint="eastAsia"/>
+      </w:rPr>
+    </w:lvl>
+    <w:lvl w:ilvl="5">
+      <w:start w:val="1"/>
+      <w:numFmt w:val="decimal"/>
+      <w:isLgl/>
+      <w:lvlText w:val="%1.%2.%3.%4.%5.%6"/>
+      <w:lvlJc w:val="left"/>
+      <w:pPr>
+        <w:ind w:left="3600" w:hanging="1800"/>
+      </w:pPr>
+      <w:rPr>
+        <w:rFonts w:hint="eastAsia"/>
+      </w:rPr>
+    </w:lvl>
+    <w:lvl w:ilvl="6">
+      <w:start w:val="1"/>
+      <w:numFmt w:val="decimal"/>
+      <w:isLgl/>
+      <w:lvlText w:val="%1.%2.%3.%4.%5.%6.%7"/>
+      <w:lvlJc w:val="left"/>
+      <w:pPr>
+        <w:ind w:left="3960" w:hanging="1800"/>
+      </w:pPr>
+      <w:rPr>
+        <w:rFonts w:hint="eastAsia"/>
+      </w:rPr>
+    </w:lvl>
+    <w:lvl w:ilvl="7">
+      <w:start w:val="1"/>
+      <w:numFmt w:val="decimal"/>
+      <w:isLgl/>
+      <w:lvlText w:val="%1.%2.%3.%4.%5.%6.%7.%8"/>
+      <w:lvlJc w:val="left"/>
+      <w:pPr>
+        <w:ind w:left="4680" w:hanging="2160"/>
+      </w:pPr>
+      <w:rPr>
+        <w:rFonts w:hint="eastAsia"/>
+      </w:rPr>
+    </w:lvl>
+    <w:lvl w:ilvl="8">
+      <w:start w:val="1"/>
+      <w:numFmt w:val="decimal"/>
+      <w:isLgl/>
+      <w:lvlText w:val="%1.%2.%3.%4.%5.%6.%7.%8.%9"/>
+      <w:lvlJc w:val="left"/>
+      <w:pPr>
+        <w:ind w:left="5400" w:hanging="2520"/>
+      </w:pPr>
+      <w:rPr>
+        <w:rFonts w:hint="eastAsia"/>
+      </w:rPr>
+    </w:lvl>
+  </w:abstractNum>
+  <w:abstractNum w:abstractNumId="6">
+    <w:nsid w:val="7AD6493C"/>
+    <w:multiLevelType w:val="multilevel"/>
+    <w:tmpl w:val="41C22878"/>
+    <w:lvl w:ilvl="0">
+      <w:start w:val="1"/>
+      <w:numFmt w:val="decimal"/>
+      <w:lvlText w:val="%1."/>
+      <w:lvlJc w:val="left"/>
+      <w:pPr>
+        <w:ind w:left="360" w:hanging="360"/>
+      </w:pPr>
+      <w:rPr>
+        <w:rFonts w:hint="eastAsia"/>
+      </w:rPr>
+    </w:lvl>
+    <w:lvl w:ilvl="1">
+      <w:start w:val="1"/>
+      <w:numFmt w:val="decimal"/>
+      <w:isLgl/>
+      <w:lvlText w:val="%1.%2"/>
+      <w:lvlJc w:val="left"/>
+      <w:pPr>
+        <w:ind w:left="1080" w:hanging="720"/>
+      </w:pPr>
+      <w:rPr>
+        <w:rFonts w:hint="eastAsia"/>
+        <w:sz w:val="24"/>
+        <w:szCs w:val="24"/>
+      </w:rPr>
+    </w:lvl>
+    <w:lvl w:ilvl="2">
+      <w:start w:val="1"/>
+      <w:numFmt w:val="decimal"/>
+      <w:isLgl/>
+      <w:lvlText w:val="%1.%2.%3"/>
+      <w:lvlJc w:val="left"/>
+      <w:pPr>
+        <w:ind w:left="1800" w:hanging="1080"/>
+      </w:pPr>
+      <w:rPr>
+        <w:rFonts w:hint="eastAsia"/>
+      </w:rPr>
+    </w:lvl>
+    <w:lvl w:ilvl="3">
+      <w:start w:val="1"/>
+      <w:numFmt w:val="decimal"/>
+      <w:isLgl/>
+      <w:lvlText w:val="%1.%2.%3.%4"/>
+      <w:lvlJc w:val="left"/>
+      <w:pPr>
+        <w:ind w:left="2160" w:hanging="1080"/>
+      </w:pPr>
+      <w:rPr>
+        <w:rFonts w:hint="eastAsia"/>
+      </w:rPr>
+    </w:lvl>
+    <w:lvl w:ilvl="4">
+      <w:start w:val="1"/>
+      <w:numFmt w:val="decimal"/>
+      <w:isLgl/>
+      <w:lvlText w:val="%1.%2.%3.%4.%5"/>
+      <w:lvlJc w:val="left"/>
+      <w:pPr>
+        <w:ind w:left="2880" w:hanging="1440"/>
+      </w:pPr>
+      <w:rPr>
+        <w:rFonts w:hint="eastAsia"/>
+      </w:rPr>
+    </w:lvl>
+    <w:lvl w:ilvl="5">
+      <w:start w:val="1"/>
+      <w:numFmt w:val="decimal"/>
+      <w:isLgl/>
+      <w:lvlText w:val="%1.%2.%3.%4.%5.%6"/>
+      <w:lvlJc w:val="left"/>
+      <w:pPr>
+        <w:ind w:left="3600" w:hanging="1800"/>
+      </w:pPr>
+      <w:rPr>
+        <w:rFonts w:hint="eastAsia"/>
+      </w:rPr>
+    </w:lvl>
+    <w:lvl w:ilvl="6">
+      <w:start w:val="1"/>
+      <w:numFmt w:val="decimal"/>
+      <w:isLgl/>
+      <w:lvlText w:val="%1.%2.%3.%4.%5.%6.%7"/>
+      <w:lvlJc w:val="left"/>
+      <w:pPr>
+        <w:ind w:left="3960" w:hanging="1800"/>
+      </w:pPr>
+      <w:rPr>
+        <w:rFonts w:hint="eastAsia"/>
+      </w:rPr>
+    </w:lvl>
+    <w:lvl w:ilvl="7">
+      <w:start w:val="1"/>
+      <w:numFmt w:val="decimal"/>
+      <w:isLgl/>
+      <w:lvlText w:val="%1.%2.%3.%4.%5.%6.%7.%8"/>
+      <w:lvlJc w:val="left"/>
+      <w:pPr>
+        <w:ind w:left="4680" w:hanging="2160"/>
+      </w:pPr>
+      <w:rPr>
+        <w:rFonts w:hint="eastAsia"/>
+      </w:rPr>
+    </w:lvl>
+    <w:lvl w:ilvl="8">
+      <w:start w:val="1"/>
+      <w:numFmt w:val="decimal"/>
+      <w:isLgl/>
+      <w:lvlText w:val="%1.%2.%3.%4.%5.%6.%7.%8.%9"/>
+      <w:lvlJc w:val="left"/>
+      <w:pPr>
+        <w:ind w:left="5400" w:hanging="2520"/>
+      </w:pPr>
+      <w:rPr>
+        <w:rFonts w:hint="eastAsia"/>
+      </w:rPr>
+    </w:lvl>
+  </w:abstractNum>
   <w:num w:numId="1">
-    <w:abstractNumId w:val="1"/>
+    <w:abstractNumId w:val="2"/>
   </w:num>
   <w:num w:numId="2">
-    <w:abstractNumId w:val="2"/>
+    <w:abstractNumId w:val="3"/>
   </w:num>
   <w:num w:numId="3">
     <w:abstractNumId w:val="0"/>
+  </w:num>
+  <w:num w:numId="4">
+    <w:abstractNumId w:val="4"/>
+  </w:num>
+  <w:num w:numId="5">
+    <w:abstractNumId w:val="1"/>
+  </w:num>
+  <w:num w:numId="6">
+    <w:abstractNumId w:val="5"/>
+  </w:num>
+  <w:num w:numId="7">
+    <w:abstractNumId w:val="6"/>
   </w:num>
 </w:numbering>
 </file>
@@ -2418,6 +5252,28 @@
       <w:jc w:val="both"/>
     </w:pPr>
   </w:style>
+  <w:style w:type="paragraph" w:styleId="1">
+    <w:name w:val="heading 1"/>
+    <w:basedOn w:val="a"/>
+    <w:next w:val="a"/>
+    <w:link w:val="10"/>
+    <w:uiPriority w:val="9"/>
+    <w:qFormat/>
+    <w:rsid w:val="00AD5A76"/>
+    <w:pPr>
+      <w:keepNext/>
+      <w:keepLines/>
+      <w:spacing w:before="340" w:after="330" w:line="578" w:lineRule="auto"/>
+      <w:outlineLvl w:val="0"/>
+    </w:pPr>
+    <w:rPr>
+      <w:b/>
+      <w:bCs/>
+      <w:kern w:val="44"/>
+      <w:sz w:val="44"/>
+      <w:szCs w:val="44"/>
+    </w:rPr>
+  </w:style>
   <w:style w:type="character" w:default="1" w:styleId="a0">
     <w:name w:val="Default Paragraph Font"/>
     <w:uiPriority w:val="1"/>
@@ -2503,6 +5359,373 @@
     <w:rPr>
       <w:color w:val="800080" w:themeColor="followedHyperlink"/>
       <w:u w:val="single"/>
+    </w:rPr>
+  </w:style>
+  <w:style w:type="paragraph" w:styleId="a7">
+    <w:name w:val="header"/>
+    <w:basedOn w:val="a"/>
+    <w:link w:val="a8"/>
+    <w:uiPriority w:val="99"/>
+    <w:unhideWhenUsed/>
+    <w:rsid w:val="009C0A15"/>
+    <w:pPr>
+      <w:pBdr>
+        <w:bottom w:val="single" w:sz="6" w:space="1" w:color="auto"/>
+      </w:pBdr>
+      <w:tabs>
+        <w:tab w:val="center" w:pos="4320"/>
+        <w:tab w:val="right" w:pos="8640"/>
+      </w:tabs>
+      <w:snapToGrid w:val="0"/>
+      <w:jc w:val="center"/>
+    </w:pPr>
+    <w:rPr>
+      <w:sz w:val="18"/>
+      <w:szCs w:val="18"/>
+    </w:rPr>
+  </w:style>
+  <w:style w:type="character" w:customStyle="1" w:styleId="a8">
+    <w:name w:val="页眉字符"/>
+    <w:basedOn w:val="a0"/>
+    <w:link w:val="a7"/>
+    <w:uiPriority w:val="99"/>
+    <w:rsid w:val="009C0A15"/>
+    <w:rPr>
+      <w:sz w:val="18"/>
+      <w:szCs w:val="18"/>
+    </w:rPr>
+  </w:style>
+  <w:style w:type="paragraph" w:styleId="a9">
+    <w:name w:val="footer"/>
+    <w:basedOn w:val="a"/>
+    <w:link w:val="aa"/>
+    <w:uiPriority w:val="99"/>
+    <w:unhideWhenUsed/>
+    <w:rsid w:val="009C0A15"/>
+    <w:pPr>
+      <w:tabs>
+        <w:tab w:val="center" w:pos="4320"/>
+        <w:tab w:val="right" w:pos="8640"/>
+      </w:tabs>
+      <w:snapToGrid w:val="0"/>
+      <w:jc w:val="left"/>
+    </w:pPr>
+    <w:rPr>
+      <w:sz w:val="18"/>
+      <w:szCs w:val="18"/>
+    </w:rPr>
+  </w:style>
+  <w:style w:type="character" w:customStyle="1" w:styleId="aa">
+    <w:name w:val="页脚字符"/>
+    <w:basedOn w:val="a0"/>
+    <w:link w:val="a9"/>
+    <w:uiPriority w:val="99"/>
+    <w:rsid w:val="009C0A15"/>
+    <w:rPr>
+      <w:sz w:val="18"/>
+      <w:szCs w:val="18"/>
+    </w:rPr>
+  </w:style>
+  <w:style w:type="paragraph" w:styleId="11">
+    <w:name w:val="index 1"/>
+    <w:basedOn w:val="a"/>
+    <w:next w:val="a"/>
+    <w:autoRedefine/>
+    <w:uiPriority w:val="99"/>
+    <w:unhideWhenUsed/>
+    <w:rsid w:val="00AD5A76"/>
+  </w:style>
+  <w:style w:type="paragraph" w:styleId="2">
+    <w:name w:val="index 2"/>
+    <w:basedOn w:val="a"/>
+    <w:next w:val="a"/>
+    <w:autoRedefine/>
+    <w:uiPriority w:val="99"/>
+    <w:unhideWhenUsed/>
+    <w:rsid w:val="00AD5A76"/>
+    <w:pPr>
+      <w:ind w:leftChars="200" w:left="200"/>
+    </w:pPr>
+  </w:style>
+  <w:style w:type="paragraph" w:styleId="3">
+    <w:name w:val="index 3"/>
+    <w:basedOn w:val="a"/>
+    <w:next w:val="a"/>
+    <w:autoRedefine/>
+    <w:uiPriority w:val="99"/>
+    <w:unhideWhenUsed/>
+    <w:rsid w:val="00AD5A76"/>
+    <w:pPr>
+      <w:ind w:leftChars="400" w:left="400"/>
+    </w:pPr>
+  </w:style>
+  <w:style w:type="paragraph" w:styleId="4">
+    <w:name w:val="index 4"/>
+    <w:basedOn w:val="a"/>
+    <w:next w:val="a"/>
+    <w:autoRedefine/>
+    <w:uiPriority w:val="99"/>
+    <w:unhideWhenUsed/>
+    <w:rsid w:val="00AD5A76"/>
+    <w:pPr>
+      <w:ind w:leftChars="600" w:left="600"/>
+    </w:pPr>
+  </w:style>
+  <w:style w:type="paragraph" w:styleId="5">
+    <w:name w:val="index 5"/>
+    <w:basedOn w:val="a"/>
+    <w:next w:val="a"/>
+    <w:autoRedefine/>
+    <w:uiPriority w:val="99"/>
+    <w:unhideWhenUsed/>
+    <w:rsid w:val="00AD5A76"/>
+    <w:pPr>
+      <w:ind w:leftChars="800" w:left="800"/>
+    </w:pPr>
+  </w:style>
+  <w:style w:type="paragraph" w:styleId="6">
+    <w:name w:val="index 6"/>
+    <w:basedOn w:val="a"/>
+    <w:next w:val="a"/>
+    <w:autoRedefine/>
+    <w:uiPriority w:val="99"/>
+    <w:unhideWhenUsed/>
+    <w:rsid w:val="00AD5A76"/>
+    <w:pPr>
+      <w:ind w:leftChars="1000" w:left="1000"/>
+    </w:pPr>
+  </w:style>
+  <w:style w:type="paragraph" w:styleId="7">
+    <w:name w:val="index 7"/>
+    <w:basedOn w:val="a"/>
+    <w:next w:val="a"/>
+    <w:autoRedefine/>
+    <w:uiPriority w:val="99"/>
+    <w:unhideWhenUsed/>
+    <w:rsid w:val="00AD5A76"/>
+    <w:pPr>
+      <w:ind w:leftChars="1200" w:left="1200"/>
+    </w:pPr>
+  </w:style>
+  <w:style w:type="paragraph" w:styleId="8">
+    <w:name w:val="index 8"/>
+    <w:basedOn w:val="a"/>
+    <w:next w:val="a"/>
+    <w:autoRedefine/>
+    <w:uiPriority w:val="99"/>
+    <w:unhideWhenUsed/>
+    <w:rsid w:val="00AD5A76"/>
+    <w:pPr>
+      <w:ind w:leftChars="1400" w:left="1400"/>
+    </w:pPr>
+  </w:style>
+  <w:style w:type="paragraph" w:styleId="9">
+    <w:name w:val="index 9"/>
+    <w:basedOn w:val="a"/>
+    <w:next w:val="a"/>
+    <w:autoRedefine/>
+    <w:uiPriority w:val="99"/>
+    <w:unhideWhenUsed/>
+    <w:rsid w:val="00AD5A76"/>
+    <w:pPr>
+      <w:ind w:leftChars="1600" w:left="1600"/>
+    </w:pPr>
+  </w:style>
+  <w:style w:type="paragraph" w:styleId="ab">
+    <w:name w:val="index heading"/>
+    <w:basedOn w:val="a"/>
+    <w:next w:val="11"/>
+    <w:uiPriority w:val="99"/>
+    <w:unhideWhenUsed/>
+    <w:rsid w:val="00AD5A76"/>
+  </w:style>
+  <w:style w:type="character" w:customStyle="1" w:styleId="10">
+    <w:name w:val="标题 1字符"/>
+    <w:basedOn w:val="a0"/>
+    <w:link w:val="1"/>
+    <w:uiPriority w:val="9"/>
+    <w:rsid w:val="00AD5A76"/>
+    <w:rPr>
+      <w:b/>
+      <w:bCs/>
+      <w:kern w:val="44"/>
+      <w:sz w:val="44"/>
+      <w:szCs w:val="44"/>
+    </w:rPr>
+  </w:style>
+  <w:style w:type="paragraph" w:styleId="TOC">
+    <w:name w:val="TOC Heading"/>
+    <w:basedOn w:val="1"/>
+    <w:next w:val="a"/>
+    <w:uiPriority w:val="39"/>
+    <w:unhideWhenUsed/>
+    <w:qFormat/>
+    <w:rsid w:val="00AD5A76"/>
+    <w:pPr>
+      <w:widowControl/>
+      <w:spacing w:before="480" w:after="0" w:line="276" w:lineRule="auto"/>
+      <w:jc w:val="left"/>
+      <w:outlineLvl w:val="9"/>
+    </w:pPr>
+    <w:rPr>
+      <w:rFonts w:asciiTheme="majorHAnsi" w:eastAsiaTheme="majorEastAsia" w:hAnsiTheme="majorHAnsi" w:cstheme="majorBidi"/>
+      <w:color w:val="365F91" w:themeColor="accent1" w:themeShade="BF"/>
+      <w:kern w:val="0"/>
+      <w:sz w:val="28"/>
+      <w:szCs w:val="28"/>
+    </w:rPr>
+  </w:style>
+  <w:style w:type="paragraph" w:styleId="20">
+    <w:name w:val="toc 2"/>
+    <w:basedOn w:val="a"/>
+    <w:next w:val="a"/>
+    <w:autoRedefine/>
+    <w:uiPriority w:val="39"/>
+    <w:unhideWhenUsed/>
+    <w:rsid w:val="00AD5A76"/>
+    <w:pPr>
+      <w:ind w:left="240"/>
+      <w:jc w:val="left"/>
+    </w:pPr>
+    <w:rPr>
+      <w:b/>
+      <w:sz w:val="22"/>
+      <w:szCs w:val="22"/>
+    </w:rPr>
+  </w:style>
+  <w:style w:type="paragraph" w:styleId="12">
+    <w:name w:val="toc 1"/>
+    <w:basedOn w:val="a"/>
+    <w:next w:val="a"/>
+    <w:autoRedefine/>
+    <w:uiPriority w:val="39"/>
+    <w:unhideWhenUsed/>
+    <w:rsid w:val="00AD5A76"/>
+    <w:pPr>
+      <w:spacing w:before="120"/>
+      <w:jc w:val="left"/>
+    </w:pPr>
+    <w:rPr>
+      <w:b/>
+    </w:rPr>
+  </w:style>
+  <w:style w:type="paragraph" w:styleId="30">
+    <w:name w:val="toc 3"/>
+    <w:basedOn w:val="a"/>
+    <w:next w:val="a"/>
+    <w:autoRedefine/>
+    <w:uiPriority w:val="39"/>
+    <w:unhideWhenUsed/>
+    <w:rsid w:val="00AD5A76"/>
+    <w:pPr>
+      <w:ind w:left="480"/>
+      <w:jc w:val="left"/>
+    </w:pPr>
+    <w:rPr>
+      <w:sz w:val="22"/>
+      <w:szCs w:val="22"/>
+    </w:rPr>
+  </w:style>
+  <w:style w:type="paragraph" w:styleId="40">
+    <w:name w:val="toc 4"/>
+    <w:basedOn w:val="a"/>
+    <w:next w:val="a"/>
+    <w:autoRedefine/>
+    <w:uiPriority w:val="39"/>
+    <w:unhideWhenUsed/>
+    <w:rsid w:val="00AD5A76"/>
+    <w:pPr>
+      <w:ind w:left="720"/>
+      <w:jc w:val="left"/>
+    </w:pPr>
+    <w:rPr>
+      <w:sz w:val="20"/>
+      <w:szCs w:val="20"/>
+    </w:rPr>
+  </w:style>
+  <w:style w:type="paragraph" w:styleId="50">
+    <w:name w:val="toc 5"/>
+    <w:basedOn w:val="a"/>
+    <w:next w:val="a"/>
+    <w:autoRedefine/>
+    <w:uiPriority w:val="39"/>
+    <w:unhideWhenUsed/>
+    <w:rsid w:val="00AD5A76"/>
+    <w:pPr>
+      <w:ind w:left="960"/>
+      <w:jc w:val="left"/>
+    </w:pPr>
+    <w:rPr>
+      <w:sz w:val="20"/>
+      <w:szCs w:val="20"/>
+    </w:rPr>
+  </w:style>
+  <w:style w:type="paragraph" w:styleId="60">
+    <w:name w:val="toc 6"/>
+    <w:basedOn w:val="a"/>
+    <w:next w:val="a"/>
+    <w:autoRedefine/>
+    <w:uiPriority w:val="39"/>
+    <w:unhideWhenUsed/>
+    <w:rsid w:val="00AD5A76"/>
+    <w:pPr>
+      <w:ind w:left="1200"/>
+      <w:jc w:val="left"/>
+    </w:pPr>
+    <w:rPr>
+      <w:sz w:val="20"/>
+      <w:szCs w:val="20"/>
+    </w:rPr>
+  </w:style>
+  <w:style w:type="paragraph" w:styleId="70">
+    <w:name w:val="toc 7"/>
+    <w:basedOn w:val="a"/>
+    <w:next w:val="a"/>
+    <w:autoRedefine/>
+    <w:uiPriority w:val="39"/>
+    <w:unhideWhenUsed/>
+    <w:rsid w:val="00AD5A76"/>
+    <w:pPr>
+      <w:ind w:left="1440"/>
+      <w:jc w:val="left"/>
+    </w:pPr>
+    <w:rPr>
+      <w:sz w:val="20"/>
+      <w:szCs w:val="20"/>
+    </w:rPr>
+  </w:style>
+  <w:style w:type="paragraph" w:styleId="80">
+    <w:name w:val="toc 8"/>
+    <w:basedOn w:val="a"/>
+    <w:next w:val="a"/>
+    <w:autoRedefine/>
+    <w:uiPriority w:val="39"/>
+    <w:unhideWhenUsed/>
+    <w:rsid w:val="00AD5A76"/>
+    <w:pPr>
+      <w:ind w:left="1680"/>
+      <w:jc w:val="left"/>
+    </w:pPr>
+    <w:rPr>
+      <w:sz w:val="20"/>
+      <w:szCs w:val="20"/>
+    </w:rPr>
+  </w:style>
+  <w:style w:type="paragraph" w:styleId="90">
+    <w:name w:val="toc 9"/>
+    <w:basedOn w:val="a"/>
+    <w:next w:val="a"/>
+    <w:autoRedefine/>
+    <w:uiPriority w:val="39"/>
+    <w:unhideWhenUsed/>
+    <w:rsid w:val="00AD5A76"/>
+    <w:pPr>
+      <w:ind w:left="1920"/>
+      <w:jc w:val="left"/>
+    </w:pPr>
+    <w:rPr>
+      <w:sz w:val="20"/>
+      <w:szCs w:val="20"/>
     </w:rPr>
   </w:style>
 </w:styles>
@@ -2669,6 +5892,28 @@
       <w:jc w:val="both"/>
     </w:pPr>
   </w:style>
+  <w:style w:type="paragraph" w:styleId="1">
+    <w:name w:val="heading 1"/>
+    <w:basedOn w:val="a"/>
+    <w:next w:val="a"/>
+    <w:link w:val="10"/>
+    <w:uiPriority w:val="9"/>
+    <w:qFormat/>
+    <w:rsid w:val="00AD5A76"/>
+    <w:pPr>
+      <w:keepNext/>
+      <w:keepLines/>
+      <w:spacing w:before="340" w:after="330" w:line="578" w:lineRule="auto"/>
+      <w:outlineLvl w:val="0"/>
+    </w:pPr>
+    <w:rPr>
+      <w:b/>
+      <w:bCs/>
+      <w:kern w:val="44"/>
+      <w:sz w:val="44"/>
+      <w:szCs w:val="44"/>
+    </w:rPr>
+  </w:style>
   <w:style w:type="character" w:default="1" w:styleId="a0">
     <w:name w:val="Default Paragraph Font"/>
     <w:uiPriority w:val="1"/>
@@ -2754,6 +5999,373 @@
     <w:rPr>
       <w:color w:val="800080" w:themeColor="followedHyperlink"/>
       <w:u w:val="single"/>
+    </w:rPr>
+  </w:style>
+  <w:style w:type="paragraph" w:styleId="a7">
+    <w:name w:val="header"/>
+    <w:basedOn w:val="a"/>
+    <w:link w:val="a8"/>
+    <w:uiPriority w:val="99"/>
+    <w:unhideWhenUsed/>
+    <w:rsid w:val="009C0A15"/>
+    <w:pPr>
+      <w:pBdr>
+        <w:bottom w:val="single" w:sz="6" w:space="1" w:color="auto"/>
+      </w:pBdr>
+      <w:tabs>
+        <w:tab w:val="center" w:pos="4320"/>
+        <w:tab w:val="right" w:pos="8640"/>
+      </w:tabs>
+      <w:snapToGrid w:val="0"/>
+      <w:jc w:val="center"/>
+    </w:pPr>
+    <w:rPr>
+      <w:sz w:val="18"/>
+      <w:szCs w:val="18"/>
+    </w:rPr>
+  </w:style>
+  <w:style w:type="character" w:customStyle="1" w:styleId="a8">
+    <w:name w:val="页眉字符"/>
+    <w:basedOn w:val="a0"/>
+    <w:link w:val="a7"/>
+    <w:uiPriority w:val="99"/>
+    <w:rsid w:val="009C0A15"/>
+    <w:rPr>
+      <w:sz w:val="18"/>
+      <w:szCs w:val="18"/>
+    </w:rPr>
+  </w:style>
+  <w:style w:type="paragraph" w:styleId="a9">
+    <w:name w:val="footer"/>
+    <w:basedOn w:val="a"/>
+    <w:link w:val="aa"/>
+    <w:uiPriority w:val="99"/>
+    <w:unhideWhenUsed/>
+    <w:rsid w:val="009C0A15"/>
+    <w:pPr>
+      <w:tabs>
+        <w:tab w:val="center" w:pos="4320"/>
+        <w:tab w:val="right" w:pos="8640"/>
+      </w:tabs>
+      <w:snapToGrid w:val="0"/>
+      <w:jc w:val="left"/>
+    </w:pPr>
+    <w:rPr>
+      <w:sz w:val="18"/>
+      <w:szCs w:val="18"/>
+    </w:rPr>
+  </w:style>
+  <w:style w:type="character" w:customStyle="1" w:styleId="aa">
+    <w:name w:val="页脚字符"/>
+    <w:basedOn w:val="a0"/>
+    <w:link w:val="a9"/>
+    <w:uiPriority w:val="99"/>
+    <w:rsid w:val="009C0A15"/>
+    <w:rPr>
+      <w:sz w:val="18"/>
+      <w:szCs w:val="18"/>
+    </w:rPr>
+  </w:style>
+  <w:style w:type="paragraph" w:styleId="11">
+    <w:name w:val="index 1"/>
+    <w:basedOn w:val="a"/>
+    <w:next w:val="a"/>
+    <w:autoRedefine/>
+    <w:uiPriority w:val="99"/>
+    <w:unhideWhenUsed/>
+    <w:rsid w:val="00AD5A76"/>
+  </w:style>
+  <w:style w:type="paragraph" w:styleId="2">
+    <w:name w:val="index 2"/>
+    <w:basedOn w:val="a"/>
+    <w:next w:val="a"/>
+    <w:autoRedefine/>
+    <w:uiPriority w:val="99"/>
+    <w:unhideWhenUsed/>
+    <w:rsid w:val="00AD5A76"/>
+    <w:pPr>
+      <w:ind w:leftChars="200" w:left="200"/>
+    </w:pPr>
+  </w:style>
+  <w:style w:type="paragraph" w:styleId="3">
+    <w:name w:val="index 3"/>
+    <w:basedOn w:val="a"/>
+    <w:next w:val="a"/>
+    <w:autoRedefine/>
+    <w:uiPriority w:val="99"/>
+    <w:unhideWhenUsed/>
+    <w:rsid w:val="00AD5A76"/>
+    <w:pPr>
+      <w:ind w:leftChars="400" w:left="400"/>
+    </w:pPr>
+  </w:style>
+  <w:style w:type="paragraph" w:styleId="4">
+    <w:name w:val="index 4"/>
+    <w:basedOn w:val="a"/>
+    <w:next w:val="a"/>
+    <w:autoRedefine/>
+    <w:uiPriority w:val="99"/>
+    <w:unhideWhenUsed/>
+    <w:rsid w:val="00AD5A76"/>
+    <w:pPr>
+      <w:ind w:leftChars="600" w:left="600"/>
+    </w:pPr>
+  </w:style>
+  <w:style w:type="paragraph" w:styleId="5">
+    <w:name w:val="index 5"/>
+    <w:basedOn w:val="a"/>
+    <w:next w:val="a"/>
+    <w:autoRedefine/>
+    <w:uiPriority w:val="99"/>
+    <w:unhideWhenUsed/>
+    <w:rsid w:val="00AD5A76"/>
+    <w:pPr>
+      <w:ind w:leftChars="800" w:left="800"/>
+    </w:pPr>
+  </w:style>
+  <w:style w:type="paragraph" w:styleId="6">
+    <w:name w:val="index 6"/>
+    <w:basedOn w:val="a"/>
+    <w:next w:val="a"/>
+    <w:autoRedefine/>
+    <w:uiPriority w:val="99"/>
+    <w:unhideWhenUsed/>
+    <w:rsid w:val="00AD5A76"/>
+    <w:pPr>
+      <w:ind w:leftChars="1000" w:left="1000"/>
+    </w:pPr>
+  </w:style>
+  <w:style w:type="paragraph" w:styleId="7">
+    <w:name w:val="index 7"/>
+    <w:basedOn w:val="a"/>
+    <w:next w:val="a"/>
+    <w:autoRedefine/>
+    <w:uiPriority w:val="99"/>
+    <w:unhideWhenUsed/>
+    <w:rsid w:val="00AD5A76"/>
+    <w:pPr>
+      <w:ind w:leftChars="1200" w:left="1200"/>
+    </w:pPr>
+  </w:style>
+  <w:style w:type="paragraph" w:styleId="8">
+    <w:name w:val="index 8"/>
+    <w:basedOn w:val="a"/>
+    <w:next w:val="a"/>
+    <w:autoRedefine/>
+    <w:uiPriority w:val="99"/>
+    <w:unhideWhenUsed/>
+    <w:rsid w:val="00AD5A76"/>
+    <w:pPr>
+      <w:ind w:leftChars="1400" w:left="1400"/>
+    </w:pPr>
+  </w:style>
+  <w:style w:type="paragraph" w:styleId="9">
+    <w:name w:val="index 9"/>
+    <w:basedOn w:val="a"/>
+    <w:next w:val="a"/>
+    <w:autoRedefine/>
+    <w:uiPriority w:val="99"/>
+    <w:unhideWhenUsed/>
+    <w:rsid w:val="00AD5A76"/>
+    <w:pPr>
+      <w:ind w:leftChars="1600" w:left="1600"/>
+    </w:pPr>
+  </w:style>
+  <w:style w:type="paragraph" w:styleId="ab">
+    <w:name w:val="index heading"/>
+    <w:basedOn w:val="a"/>
+    <w:next w:val="11"/>
+    <w:uiPriority w:val="99"/>
+    <w:unhideWhenUsed/>
+    <w:rsid w:val="00AD5A76"/>
+  </w:style>
+  <w:style w:type="character" w:customStyle="1" w:styleId="10">
+    <w:name w:val="标题 1字符"/>
+    <w:basedOn w:val="a0"/>
+    <w:link w:val="1"/>
+    <w:uiPriority w:val="9"/>
+    <w:rsid w:val="00AD5A76"/>
+    <w:rPr>
+      <w:b/>
+      <w:bCs/>
+      <w:kern w:val="44"/>
+      <w:sz w:val="44"/>
+      <w:szCs w:val="44"/>
+    </w:rPr>
+  </w:style>
+  <w:style w:type="paragraph" w:styleId="TOC">
+    <w:name w:val="TOC Heading"/>
+    <w:basedOn w:val="1"/>
+    <w:next w:val="a"/>
+    <w:uiPriority w:val="39"/>
+    <w:unhideWhenUsed/>
+    <w:qFormat/>
+    <w:rsid w:val="00AD5A76"/>
+    <w:pPr>
+      <w:widowControl/>
+      <w:spacing w:before="480" w:after="0" w:line="276" w:lineRule="auto"/>
+      <w:jc w:val="left"/>
+      <w:outlineLvl w:val="9"/>
+    </w:pPr>
+    <w:rPr>
+      <w:rFonts w:asciiTheme="majorHAnsi" w:eastAsiaTheme="majorEastAsia" w:hAnsiTheme="majorHAnsi" w:cstheme="majorBidi"/>
+      <w:color w:val="365F91" w:themeColor="accent1" w:themeShade="BF"/>
+      <w:kern w:val="0"/>
+      <w:sz w:val="28"/>
+      <w:szCs w:val="28"/>
+    </w:rPr>
+  </w:style>
+  <w:style w:type="paragraph" w:styleId="20">
+    <w:name w:val="toc 2"/>
+    <w:basedOn w:val="a"/>
+    <w:next w:val="a"/>
+    <w:autoRedefine/>
+    <w:uiPriority w:val="39"/>
+    <w:unhideWhenUsed/>
+    <w:rsid w:val="00AD5A76"/>
+    <w:pPr>
+      <w:ind w:left="240"/>
+      <w:jc w:val="left"/>
+    </w:pPr>
+    <w:rPr>
+      <w:b/>
+      <w:sz w:val="22"/>
+      <w:szCs w:val="22"/>
+    </w:rPr>
+  </w:style>
+  <w:style w:type="paragraph" w:styleId="12">
+    <w:name w:val="toc 1"/>
+    <w:basedOn w:val="a"/>
+    <w:next w:val="a"/>
+    <w:autoRedefine/>
+    <w:uiPriority w:val="39"/>
+    <w:unhideWhenUsed/>
+    <w:rsid w:val="00AD5A76"/>
+    <w:pPr>
+      <w:spacing w:before="120"/>
+      <w:jc w:val="left"/>
+    </w:pPr>
+    <w:rPr>
+      <w:b/>
+    </w:rPr>
+  </w:style>
+  <w:style w:type="paragraph" w:styleId="30">
+    <w:name w:val="toc 3"/>
+    <w:basedOn w:val="a"/>
+    <w:next w:val="a"/>
+    <w:autoRedefine/>
+    <w:uiPriority w:val="39"/>
+    <w:unhideWhenUsed/>
+    <w:rsid w:val="00AD5A76"/>
+    <w:pPr>
+      <w:ind w:left="480"/>
+      <w:jc w:val="left"/>
+    </w:pPr>
+    <w:rPr>
+      <w:sz w:val="22"/>
+      <w:szCs w:val="22"/>
+    </w:rPr>
+  </w:style>
+  <w:style w:type="paragraph" w:styleId="40">
+    <w:name w:val="toc 4"/>
+    <w:basedOn w:val="a"/>
+    <w:next w:val="a"/>
+    <w:autoRedefine/>
+    <w:uiPriority w:val="39"/>
+    <w:unhideWhenUsed/>
+    <w:rsid w:val="00AD5A76"/>
+    <w:pPr>
+      <w:ind w:left="720"/>
+      <w:jc w:val="left"/>
+    </w:pPr>
+    <w:rPr>
+      <w:sz w:val="20"/>
+      <w:szCs w:val="20"/>
+    </w:rPr>
+  </w:style>
+  <w:style w:type="paragraph" w:styleId="50">
+    <w:name w:val="toc 5"/>
+    <w:basedOn w:val="a"/>
+    <w:next w:val="a"/>
+    <w:autoRedefine/>
+    <w:uiPriority w:val="39"/>
+    <w:unhideWhenUsed/>
+    <w:rsid w:val="00AD5A76"/>
+    <w:pPr>
+      <w:ind w:left="960"/>
+      <w:jc w:val="left"/>
+    </w:pPr>
+    <w:rPr>
+      <w:sz w:val="20"/>
+      <w:szCs w:val="20"/>
+    </w:rPr>
+  </w:style>
+  <w:style w:type="paragraph" w:styleId="60">
+    <w:name w:val="toc 6"/>
+    <w:basedOn w:val="a"/>
+    <w:next w:val="a"/>
+    <w:autoRedefine/>
+    <w:uiPriority w:val="39"/>
+    <w:unhideWhenUsed/>
+    <w:rsid w:val="00AD5A76"/>
+    <w:pPr>
+      <w:ind w:left="1200"/>
+      <w:jc w:val="left"/>
+    </w:pPr>
+    <w:rPr>
+      <w:sz w:val="20"/>
+      <w:szCs w:val="20"/>
+    </w:rPr>
+  </w:style>
+  <w:style w:type="paragraph" w:styleId="70">
+    <w:name w:val="toc 7"/>
+    <w:basedOn w:val="a"/>
+    <w:next w:val="a"/>
+    <w:autoRedefine/>
+    <w:uiPriority w:val="39"/>
+    <w:unhideWhenUsed/>
+    <w:rsid w:val="00AD5A76"/>
+    <w:pPr>
+      <w:ind w:left="1440"/>
+      <w:jc w:val="left"/>
+    </w:pPr>
+    <w:rPr>
+      <w:sz w:val="20"/>
+      <w:szCs w:val="20"/>
+    </w:rPr>
+  </w:style>
+  <w:style w:type="paragraph" w:styleId="80">
+    <w:name w:val="toc 8"/>
+    <w:basedOn w:val="a"/>
+    <w:next w:val="a"/>
+    <w:autoRedefine/>
+    <w:uiPriority w:val="39"/>
+    <w:unhideWhenUsed/>
+    <w:rsid w:val="00AD5A76"/>
+    <w:pPr>
+      <w:ind w:left="1680"/>
+      <w:jc w:val="left"/>
+    </w:pPr>
+    <w:rPr>
+      <w:sz w:val="20"/>
+      <w:szCs w:val="20"/>
+    </w:rPr>
+  </w:style>
+  <w:style w:type="paragraph" w:styleId="90">
+    <w:name w:val="toc 9"/>
+    <w:basedOn w:val="a"/>
+    <w:next w:val="a"/>
+    <w:autoRedefine/>
+    <w:uiPriority w:val="39"/>
+    <w:unhideWhenUsed/>
+    <w:rsid w:val="00AD5A76"/>
+    <w:pPr>
+      <w:ind w:left="1920"/>
+      <w:jc w:val="left"/>
+    </w:pPr>
+    <w:rPr>
+      <w:sz w:val="20"/>
+      <w:szCs w:val="20"/>
     </w:rPr>
   </w:style>
 </w:styles>
@@ -3077,4 +6689,16 @@
   </a:objectDefaults>
   <a:extraClrSchemeLst/>
 </a:theme>
+</file>
+
+<file path=customXml/item1.xml><?xml version="1.0" encoding="utf-8"?>
+<b:Sources xmlns:b="http://schemas.openxmlformats.org/officeDocument/2006/bibliography" xmlns="http://schemas.openxmlformats.org/officeDocument/2006/bibliography" SelectedStyle="/APA.XSL" StyleName="APA"/>
+</file>
+
+<file path=customXml/itemProps1.xml><?xml version="1.0" encoding="utf-8"?>
+<ds:datastoreItem xmlns:ds="http://schemas.openxmlformats.org/officeDocument/2006/customXml" ds:itemID="{42187F9A-7450-5047-9F92-68CC6B039065}">
+  <ds:schemaRefs>
+    <ds:schemaRef ds:uri="http://schemas.openxmlformats.org/officeDocument/2006/bibliography"/>
+  </ds:schemaRefs>
+</ds:datastoreItem>
 </file>
</xml_diff>